<commit_message>
Add JavaScript exercises for cinema, summer outfit, new house, fishing boat, journey, operations between numbers, hotel room, on time for exam, and ski vacation with detailed implementations
</commit_message>
<xml_diff>
--- a/03-conditional-statements-advanced-exercise/03.3 PB-JS-Nested-Conditional-Statements-Еxercise.docx
+++ b/03-conditional-statements-advanced-exercise/03.3 PB-JS-Nested-Conditional-Statements-Еxercise.docx
@@ -1,10 +1,10 @@
 
 <file path=word/document.xml><?xml version="1.0" encoding="utf-8"?>
-<w:document xmlns:wpc="http://schemas.microsoft.com/office/word/2010/wordprocessingCanvas" xmlns:cx="http://schemas.microsoft.com/office/drawing/2014/chartex" xmlns:cx1="http://schemas.microsoft.com/office/drawing/2015/9/8/chartex" xmlns:cx2="http://schemas.microsoft.com/office/drawing/2015/10/21/chartex" xmlns:cx3="http://schemas.microsoft.com/office/drawing/2016/5/9/chartex" xmlns:cx4="http://schemas.microsoft.com/office/drawing/2016/5/10/chartex" xmlns:cx5="http://schemas.microsoft.com/office/drawing/2016/5/11/chartex" xmlns:cx6="http://schemas.microsoft.com/office/drawing/2016/5/12/chartex" xmlns:cx7="http://schemas.microsoft.com/office/drawing/2016/5/13/chartex" xmlns:cx8="http://schemas.microsoft.com/office/drawing/2016/5/14/chartex" xmlns:mc="http://schemas.openxmlformats.org/markup-compatibility/2006" xmlns:aink="http://schemas.microsoft.com/office/drawing/2016/ink" xmlns:am3d="http://schemas.microsoft.com/office/drawing/2017/model3d" xmlns:o="urn:schemas-microsoft-com:office:office" xmlns:oel="http://schemas.microsoft.com/office/2019/extlst" xmlns:r="http://schemas.openxmlformats.org/officeDocument/2006/relationships" xmlns:m="http://schemas.openxmlformats.org/officeDocument/2006/math" xmlns:v="urn:schemas-microsoft-com:vml" xmlns:wp14="http://schemas.microsoft.com/office/word/2010/wordprocessingDrawing" xmlns:wp="http://schemas.openxmlformats.org/drawingml/2006/wordprocessingDrawing" xmlns:w10="urn:schemas-microsoft-com:office:word" xmlns:w="http://schemas.openxmlformats.org/wordprocessingml/2006/main" xmlns:w14="http://schemas.microsoft.com/office/word/2010/wordml" xmlns:w15="http://schemas.microsoft.com/office/word/2012/wordml" xmlns:w16cex="http://schemas.microsoft.com/office/word/2018/wordml/cex" xmlns:w16cid="http://schemas.microsoft.com/office/word/2016/wordml/cid" xmlns:w16="http://schemas.microsoft.com/office/word/2018/wordml" xmlns:w16du="http://schemas.microsoft.com/office/word/2023/wordml/word16du" xmlns:w16sdtdh="http://schemas.microsoft.com/office/word/2020/wordml/sdtdatahash" xmlns:w16se="http://schemas.microsoft.com/office/word/2015/wordml/symex" xmlns:wpg="http://schemas.microsoft.com/office/word/2010/wordprocessingGroup" xmlns:wpi="http://schemas.microsoft.com/office/word/2010/wordprocessingInk" xmlns:wne="http://schemas.microsoft.com/office/word/2006/wordml" xmlns:wps="http://schemas.microsoft.com/office/word/2010/wordprocessingShape" mc:Ignorable="w14 w15 w16se w16cid w16 w16cex w16sdtdh w16du wp14">
+<w:document xmlns:wpc="http://schemas.microsoft.com/office/word/2010/wordprocessingCanvas" xmlns:cx="http://schemas.microsoft.com/office/drawing/2014/chartex" xmlns:cx1="http://schemas.microsoft.com/office/drawing/2015/9/8/chartex" xmlns:cx2="http://schemas.microsoft.com/office/drawing/2015/10/21/chartex" xmlns:cx3="http://schemas.microsoft.com/office/drawing/2016/5/9/chartex" xmlns:cx4="http://schemas.microsoft.com/office/drawing/2016/5/10/chartex" xmlns:cx5="http://schemas.microsoft.com/office/drawing/2016/5/11/chartex" xmlns:cx6="http://schemas.microsoft.com/office/drawing/2016/5/12/chartex" xmlns:cx7="http://schemas.microsoft.com/office/drawing/2016/5/13/chartex" xmlns:cx8="http://schemas.microsoft.com/office/drawing/2016/5/14/chartex" xmlns:mc="http://schemas.openxmlformats.org/markup-compatibility/2006" xmlns:aink="http://schemas.microsoft.com/office/drawing/2016/ink" xmlns:am3d="http://schemas.microsoft.com/office/drawing/2017/model3d" xmlns:o="urn:schemas-microsoft-com:office:office" xmlns:oel="http://schemas.microsoft.com/office/2019/extlst" xmlns:r="http://schemas.openxmlformats.org/officeDocument/2006/relationships" xmlns:m="http://schemas.openxmlformats.org/officeDocument/2006/math" xmlns:v="urn:schemas-microsoft-com:vml" xmlns:wp14="http://schemas.microsoft.com/office/word/2010/wordprocessingDrawing" xmlns:wp="http://schemas.openxmlformats.org/drawingml/2006/wordprocessingDrawing" xmlns:w10="urn:schemas-microsoft-com:office:word" xmlns:w="http://schemas.openxmlformats.org/wordprocessingml/2006/main" xmlns:w14="http://schemas.microsoft.com/office/word/2010/wordml" xmlns:w15="http://schemas.microsoft.com/office/word/2012/wordml" xmlns:w16cex="http://schemas.microsoft.com/office/word/2018/wordml/cex" xmlns:w16cid="http://schemas.microsoft.com/office/word/2016/wordml/cid" xmlns:w16="http://schemas.microsoft.com/office/word/2018/wordml" xmlns:w16du="http://schemas.microsoft.com/office/word/2023/wordml/word16du" xmlns:w16sdtdh="http://schemas.microsoft.com/office/word/2020/wordml/sdtdatahash" xmlns:w16sdtfl="http://schemas.microsoft.com/office/word/2024/wordml/sdtformatlock" xmlns:w16se="http://schemas.microsoft.com/office/word/2015/wordml/symex" xmlns:wpg="http://schemas.microsoft.com/office/word/2010/wordprocessingGroup" xmlns:wpi="http://schemas.microsoft.com/office/word/2010/wordprocessingInk" xmlns:wne="http://schemas.microsoft.com/office/word/2006/wordml" xmlns:wps="http://schemas.microsoft.com/office/word/2010/wordprocessingShape" mc:Ignorable="w14 w15 w16se w16cid w16 w16cex w16sdtdh w16sdtfl w16du wp14">
   <w:body>
     <w:p>
       <w:pPr>
-        <w:pStyle w:val="1"/>
+        <w:pStyle w:val="Heading1"/>
         <w:spacing w:before="40"/>
         <w:jc w:val="center"/>
         <w:rPr>
@@ -54,28 +54,28 @@
       <w:hyperlink r:id="rId8" w:history="1">
         <w:r>
           <w:rPr>
-            <w:rStyle w:val="a9"/>
+            <w:rStyle w:val="Hyperlink"/>
             <w:lang w:val="bg-BG"/>
           </w:rPr>
           <w:t>"</w:t>
         </w:r>
         <w:r>
           <w:rPr>
-            <w:rStyle w:val="a9"/>
+            <w:rStyle w:val="Hyperlink"/>
             <w:lang w:val="bg-BG"/>
           </w:rPr>
           <w:t>Основи на програмирането</w:t>
         </w:r>
         <w:r>
           <w:rPr>
-            <w:rStyle w:val="a9"/>
+            <w:rStyle w:val="Hyperlink"/>
             <w:lang w:val="bg-BG"/>
           </w:rPr>
           <w:t xml:space="preserve">" @ </w:t>
         </w:r>
         <w:r>
           <w:rPr>
-            <w:rStyle w:val="a9"/>
+            <w:rStyle w:val="Hyperlink"/>
             <w:noProof/>
             <w:lang w:val="bg-BG"/>
           </w:rPr>
@@ -155,7 +155,7 @@
       <w:hyperlink r:id="rId9" w:history="1">
         <w:r>
           <w:rPr>
-            <w:rStyle w:val="a9"/>
+            <w:rStyle w:val="Hyperlink"/>
           </w:rPr>
           <w:t>https://alpha.judge.softuni.org/contests/conditional-statements-advanced-exercise/2404</w:t>
         </w:r>
@@ -172,7 +172,7 @@
     </w:p>
     <w:p>
       <w:pPr>
-        <w:pStyle w:val="2"/>
+        <w:pStyle w:val="Heading2"/>
         <w:numPr>
           <w:ilvl w:val="0"/>
           <w:numId w:val="2"/>
@@ -258,7 +258,7 @@
     </w:p>
     <w:p>
       <w:pPr>
-        <w:pStyle w:val="ac"/>
+        <w:pStyle w:val="ListParagraph"/>
         <w:numPr>
           <w:ilvl w:val="0"/>
           <w:numId w:val="4"/>
@@ -334,7 +334,7 @@
     </w:p>
     <w:p>
       <w:pPr>
-        <w:pStyle w:val="ac"/>
+        <w:pStyle w:val="ListParagraph"/>
         <w:numPr>
           <w:ilvl w:val="0"/>
           <w:numId w:val="4"/>
@@ -410,7 +410,7 @@
     </w:p>
     <w:p>
       <w:pPr>
-        <w:pStyle w:val="ac"/>
+        <w:pStyle w:val="ListParagraph"/>
         <w:numPr>
           <w:ilvl w:val="0"/>
           <w:numId w:val="4"/>
@@ -487,9 +487,6 @@
     <w:p>
       <w:pPr>
         <w:spacing w:before="40" w:after="40"/>
-        <w:rPr>
-          <w:lang w:val="bg-BG"/>
-        </w:rPr>
       </w:pPr>
       <w:r>
         <w:rPr>
@@ -662,7 +659,7 @@
     </w:p>
     <w:p>
       <w:pPr>
-        <w:pStyle w:val="3"/>
+        <w:pStyle w:val="Heading3"/>
         <w:spacing w:before="40"/>
         <w:rPr>
           <w:lang w:val="bg-BG"/>
@@ -677,7 +674,7 @@
     </w:p>
     <w:tbl>
       <w:tblPr>
-        <w:tblStyle w:val="af"/>
+        <w:tblStyle w:val="TableGrid"/>
         <w:tblW w:w="9102" w:type="dxa"/>
         <w:tblInd w:w="23" w:type="dxa"/>
         <w:tblCellMar>
@@ -753,7 +750,6 @@
               <w:top w:val="nil"/>
               <w:bottom w:val="nil"/>
             </w:tcBorders>
-            <w:shd w:val="clear" w:color="auto" w:fill="auto"/>
           </w:tcPr>
           <w:p>
             <w:pPr>
@@ -819,7 +815,6 @@
               <w:top w:val="nil"/>
               <w:bottom w:val="nil"/>
             </w:tcBorders>
-            <w:shd w:val="clear" w:color="auto" w:fill="auto"/>
           </w:tcPr>
           <w:p>
             <w:pPr>
@@ -995,7 +990,6 @@
             <w:tcBorders>
               <w:bottom w:val="nil"/>
             </w:tcBorders>
-            <w:shd w:val="clear" w:color="auto" w:fill="auto"/>
           </w:tcPr>
           <w:p>
             <w:pPr>
@@ -1120,7 +1114,6 @@
             <w:tcBorders>
               <w:bottom w:val="nil"/>
             </w:tcBorders>
-            <w:shd w:val="clear" w:color="auto" w:fill="auto"/>
           </w:tcPr>
           <w:p>
             <w:pPr>
@@ -1321,7 +1314,7 @@
     </w:p>
     <w:p>
       <w:pPr>
-        <w:pStyle w:val="3"/>
+        <w:pStyle w:val="Heading3"/>
         <w:spacing w:before="40"/>
         <w:rPr>
           <w:lang w:val="bg-BG"/>
@@ -1345,7 +1338,7 @@
     </w:p>
     <w:p>
       <w:pPr>
-        <w:pStyle w:val="ac"/>
+        <w:pStyle w:val="ListParagraph"/>
         <w:numPr>
           <w:ilvl w:val="0"/>
           <w:numId w:val="22"/>
@@ -1466,7 +1459,7 @@
     </w:p>
     <w:p>
       <w:pPr>
-        <w:pStyle w:val="ac"/>
+        <w:pStyle w:val="ListParagraph"/>
         <w:numPr>
           <w:ilvl w:val="0"/>
           <w:numId w:val="22"/>
@@ -1635,7 +1628,7 @@
     </w:p>
     <w:p>
       <w:pPr>
-        <w:pStyle w:val="ac"/>
+        <w:pStyle w:val="ListParagraph"/>
         <w:spacing w:before="40" w:after="40"/>
         <w:rPr>
           <w:lang w:val="bg-BG"/>
@@ -1644,7 +1637,7 @@
     </w:p>
     <w:p>
       <w:pPr>
-        <w:pStyle w:val="2"/>
+        <w:pStyle w:val="Heading2"/>
         <w:numPr>
           <w:ilvl w:val="0"/>
           <w:numId w:val="2"/>
@@ -1820,7 +1813,7 @@
     </w:p>
     <w:p>
       <w:pPr>
-        <w:pStyle w:val="ac"/>
+        <w:pStyle w:val="ListParagraph"/>
         <w:numPr>
           <w:ilvl w:val="0"/>
           <w:numId w:val="17"/>
@@ -1862,7 +1855,7 @@
     </w:p>
     <w:p>
       <w:pPr>
-        <w:pStyle w:val="ac"/>
+        <w:pStyle w:val="ListParagraph"/>
         <w:numPr>
           <w:ilvl w:val="0"/>
           <w:numId w:val="17"/>
@@ -1963,7 +1956,7 @@
     </w:p>
     <w:tbl>
       <w:tblPr>
-        <w:tblStyle w:val="af"/>
+        <w:tblStyle w:val="TableGrid"/>
         <w:tblpPr w:leftFromText="180" w:rightFromText="180" w:vertAnchor="text" w:horzAnchor="margin" w:tblpY="202"/>
         <w:tblW w:w="9805" w:type="dxa"/>
         <w:tblLook w:val="04A0" w:firstRow="1" w:lastRow="0" w:firstColumn="1" w:lastColumn="0" w:noHBand="0" w:noVBand="1"/>
@@ -2198,7 +2191,6 @@
         <w:tc>
           <w:tcPr>
             <w:tcW w:w="2700" w:type="dxa"/>
-            <w:shd w:val="clear" w:color="auto" w:fill="auto"/>
           </w:tcPr>
           <w:p>
             <w:pPr>
@@ -2348,7 +2340,6 @@
         <w:tc>
           <w:tcPr>
             <w:tcW w:w="2700" w:type="dxa"/>
-            <w:shd w:val="clear" w:color="auto" w:fill="auto"/>
           </w:tcPr>
           <w:p>
             <w:pPr>
@@ -2495,7 +2486,6 @@
         <w:tc>
           <w:tcPr>
             <w:tcW w:w="2700" w:type="dxa"/>
-            <w:shd w:val="clear" w:color="auto" w:fill="auto"/>
           </w:tcPr>
           <w:p>
             <w:pPr>
@@ -2829,7 +2819,7 @@
     </w:p>
     <w:p>
       <w:pPr>
-        <w:pStyle w:val="3"/>
+        <w:pStyle w:val="Heading3"/>
         <w:spacing w:before="40"/>
         <w:rPr>
           <w:lang w:val="bg-BG"/>
@@ -2844,7 +2834,7 @@
     </w:p>
     <w:tbl>
       <w:tblPr>
-        <w:tblStyle w:val="af"/>
+        <w:tblStyle w:val="TableGrid"/>
         <w:tblW w:w="10080" w:type="dxa"/>
         <w:jc w:val="center"/>
         <w:tblCellMar>
@@ -3460,7 +3450,7 @@
     </w:tbl>
     <w:p>
       <w:pPr>
-        <w:pStyle w:val="3"/>
+        <w:pStyle w:val="Heading3"/>
         <w:spacing w:before="40"/>
         <w:rPr>
           <w:lang w:val="bg-BG"/>
@@ -3475,7 +3465,7 @@
     </w:p>
     <w:p>
       <w:pPr>
-        <w:pStyle w:val="ac"/>
+        <w:pStyle w:val="ListParagraph"/>
         <w:numPr>
           <w:ilvl w:val="0"/>
           <w:numId w:val="23"/>
@@ -3596,7 +3586,7 @@
     </w:p>
     <w:p>
       <w:pPr>
-        <w:pStyle w:val="ac"/>
+        <w:pStyle w:val="ListParagraph"/>
         <w:numPr>
           <w:ilvl w:val="0"/>
           <w:numId w:val="23"/>
@@ -3844,7 +3834,7 @@
     </w:p>
     <w:p>
       <w:pPr>
-        <w:pStyle w:val="ac"/>
+        <w:pStyle w:val="ListParagraph"/>
         <w:numPr>
           <w:ilvl w:val="0"/>
           <w:numId w:val="23"/>
@@ -3928,7 +3918,7 @@
     </w:p>
     <w:p>
       <w:pPr>
-        <w:pStyle w:val="2"/>
+        <w:pStyle w:val="Heading2"/>
         <w:numPr>
           <w:ilvl w:val="0"/>
           <w:numId w:val="2"/>
@@ -4059,7 +4049,7 @@
     </w:p>
     <w:tbl>
       <w:tblPr>
-        <w:tblStyle w:val="af"/>
+        <w:tblStyle w:val="TableGrid"/>
         <w:tblW w:w="0" w:type="auto"/>
         <w:tblInd w:w="495" w:type="dxa"/>
         <w:tblLayout w:type="fixed"/>
@@ -4262,7 +4252,6 @@
         <w:tc>
           <w:tcPr>
             <w:tcW w:w="1080" w:type="dxa"/>
-            <w:shd w:val="clear" w:color="auto" w:fill="auto"/>
           </w:tcPr>
           <w:p>
             <w:pPr>
@@ -4328,7 +4317,7 @@
     </w:p>
     <w:p>
       <w:pPr>
-        <w:pStyle w:val="ac"/>
+        <w:pStyle w:val="ListParagraph"/>
         <w:numPr>
           <w:ilvl w:val="0"/>
           <w:numId w:val="18"/>
@@ -4377,7 +4366,7 @@
     </w:p>
     <w:p>
       <w:pPr>
-        <w:pStyle w:val="ac"/>
+        <w:pStyle w:val="ListParagraph"/>
         <w:numPr>
           <w:ilvl w:val="0"/>
           <w:numId w:val="18"/>
@@ -4426,7 +4415,7 @@
     </w:p>
     <w:p>
       <w:pPr>
-        <w:pStyle w:val="ac"/>
+        <w:pStyle w:val="ListParagraph"/>
         <w:numPr>
           <w:ilvl w:val="0"/>
           <w:numId w:val="18"/>
@@ -4475,7 +4464,7 @@
     </w:p>
     <w:p>
       <w:pPr>
-        <w:pStyle w:val="ac"/>
+        <w:pStyle w:val="ListParagraph"/>
         <w:numPr>
           <w:ilvl w:val="0"/>
           <w:numId w:val="18"/>
@@ -4545,7 +4534,7 @@
     </w:p>
     <w:p>
       <w:pPr>
-        <w:pStyle w:val="ac"/>
+        <w:pStyle w:val="ListParagraph"/>
         <w:numPr>
           <w:ilvl w:val="0"/>
           <w:numId w:val="18"/>
@@ -4638,7 +4627,7 @@
     </w:p>
     <w:p>
       <w:pPr>
-        <w:pStyle w:val="ac"/>
+        <w:pStyle w:val="ListParagraph"/>
         <w:numPr>
           <w:ilvl w:val="0"/>
           <w:numId w:val="19"/>
@@ -4745,7 +4734,7 @@
     </w:p>
     <w:p>
       <w:pPr>
-        <w:pStyle w:val="ac"/>
+        <w:pStyle w:val="ListParagraph"/>
         <w:numPr>
           <w:ilvl w:val="0"/>
           <w:numId w:val="19"/>
@@ -4789,7 +4778,7 @@
     </w:p>
     <w:p>
       <w:pPr>
-        <w:pStyle w:val="ac"/>
+        <w:pStyle w:val="ListParagraph"/>
         <w:numPr>
           <w:ilvl w:val="0"/>
           <w:numId w:val="19"/>
@@ -4873,7 +4862,7 @@
     </w:p>
     <w:p>
       <w:pPr>
-        <w:pStyle w:val="ac"/>
+        <w:pStyle w:val="ListParagraph"/>
         <w:numPr>
           <w:ilvl w:val="0"/>
           <w:numId w:val="20"/>
@@ -5131,7 +5120,7 @@
     </w:p>
     <w:p>
       <w:pPr>
-        <w:pStyle w:val="ac"/>
+        <w:pStyle w:val="ListParagraph"/>
         <w:numPr>
           <w:ilvl w:val="0"/>
           <w:numId w:val="20"/>
@@ -5338,14 +5327,14 @@
     </w:p>
     <w:p>
       <w:pPr>
-        <w:pStyle w:val="3"/>
+        <w:pStyle w:val="Heading3"/>
         <w:spacing w:before="40"/>
       </w:pPr>
       <w:bookmarkStart w:id="0" w:name="_Hlk523259930"/>
     </w:p>
     <w:p>
       <w:pPr>
-        <w:pStyle w:val="3"/>
+        <w:pStyle w:val="Heading3"/>
         <w:spacing w:before="40"/>
         <w:rPr>
           <w:lang w:val="bg-BG"/>
@@ -5360,7 +5349,7 @@
     </w:p>
     <w:tbl>
       <w:tblPr>
-        <w:tblStyle w:val="af"/>
+        <w:tblStyle w:val="TableGrid"/>
         <w:tblW w:w="10343" w:type="dxa"/>
         <w:jc w:val="center"/>
         <w:tblCellMar>
@@ -6162,7 +6151,7 @@
     </w:p>
     <w:p>
       <w:pPr>
-        <w:pStyle w:val="2"/>
+        <w:pStyle w:val="Heading2"/>
         <w:numPr>
           <w:ilvl w:val="0"/>
           <w:numId w:val="2"/>
@@ -6280,7 +6269,7 @@
     </w:p>
     <w:p>
       <w:pPr>
-        <w:pStyle w:val="ac"/>
+        <w:pStyle w:val="ListParagraph"/>
         <w:numPr>
           <w:ilvl w:val="0"/>
           <w:numId w:val="13"/>
@@ -6322,7 +6311,7 @@
     </w:p>
     <w:p>
       <w:pPr>
-        <w:pStyle w:val="ac"/>
+        <w:pStyle w:val="ListParagraph"/>
         <w:numPr>
           <w:ilvl w:val="0"/>
           <w:numId w:val="13"/>
@@ -6364,7 +6353,7 @@
     </w:p>
     <w:p>
       <w:pPr>
-        <w:pStyle w:val="ac"/>
+        <w:pStyle w:val="ListParagraph"/>
         <w:numPr>
           <w:ilvl w:val="0"/>
           <w:numId w:val="13"/>
@@ -6429,7 +6418,7 @@
     </w:p>
     <w:p>
       <w:pPr>
-        <w:pStyle w:val="ac"/>
+        <w:pStyle w:val="ListParagraph"/>
         <w:numPr>
           <w:ilvl w:val="0"/>
           <w:numId w:val="13"/>
@@ -6485,7 +6474,7 @@
     </w:p>
     <w:p>
       <w:pPr>
-        <w:pStyle w:val="ac"/>
+        <w:pStyle w:val="ListParagraph"/>
         <w:numPr>
           <w:ilvl w:val="0"/>
           <w:numId w:val="13"/>
@@ -6555,7 +6544,7 @@
     </w:p>
     <w:p>
       <w:pPr>
-        <w:pStyle w:val="ac"/>
+        <w:pStyle w:val="ListParagraph"/>
         <w:numPr>
           <w:ilvl w:val="0"/>
           <w:numId w:val="13"/>
@@ -6767,7 +6756,7 @@
     </w:p>
     <w:p>
       <w:pPr>
-        <w:pStyle w:val="3"/>
+        <w:pStyle w:val="Heading3"/>
         <w:rPr>
           <w:lang w:val="bg-BG"/>
         </w:rPr>
@@ -6815,7 +6804,7 @@
     </w:p>
     <w:p>
       <w:pPr>
-        <w:pStyle w:val="ac"/>
+        <w:pStyle w:val="ListParagraph"/>
         <w:numPr>
           <w:ilvl w:val="0"/>
           <w:numId w:val="13"/>
@@ -6857,7 +6846,7 @@
     </w:p>
     <w:p>
       <w:pPr>
-        <w:pStyle w:val="ac"/>
+        <w:pStyle w:val="ListParagraph"/>
         <w:numPr>
           <w:ilvl w:val="0"/>
           <w:numId w:val="13"/>
@@ -6953,7 +6942,7 @@
     </w:p>
     <w:p>
       <w:pPr>
-        <w:pStyle w:val="ac"/>
+        <w:pStyle w:val="ListParagraph"/>
         <w:numPr>
           <w:ilvl w:val="0"/>
           <w:numId w:val="13"/>
@@ -6995,7 +6984,7 @@
     </w:p>
     <w:p>
       <w:pPr>
-        <w:pStyle w:val="3"/>
+        <w:pStyle w:val="Heading3"/>
         <w:rPr>
           <w:lang w:val="bg-BG"/>
         </w:rPr>
@@ -7049,7 +7038,7 @@
     </w:p>
     <w:p>
       <w:pPr>
-        <w:pStyle w:val="ac"/>
+        <w:pStyle w:val="ListParagraph"/>
         <w:numPr>
           <w:ilvl w:val="0"/>
           <w:numId w:val="13"/>
@@ -7082,7 +7071,7 @@
     </w:p>
     <w:p>
       <w:pPr>
-        <w:pStyle w:val="ac"/>
+        <w:pStyle w:val="ListParagraph"/>
         <w:spacing w:before="40" w:after="40"/>
         <w:ind w:left="630"/>
         <w:jc w:val="both"/>
@@ -7132,7 +7121,7 @@
     </w:p>
     <w:p>
       <w:pPr>
-        <w:pStyle w:val="ac"/>
+        <w:pStyle w:val="ListParagraph"/>
         <w:numPr>
           <w:ilvl w:val="0"/>
           <w:numId w:val="13"/>
@@ -7165,7 +7154,7 @@
     </w:p>
     <w:p>
       <w:pPr>
-        <w:pStyle w:val="ac"/>
+        <w:pStyle w:val="ListParagraph"/>
         <w:spacing w:before="40" w:after="40"/>
         <w:ind w:left="630"/>
         <w:jc w:val="both"/>
@@ -7294,7 +7283,7 @@
     </w:p>
     <w:p>
       <w:pPr>
-        <w:pStyle w:val="3"/>
+        <w:pStyle w:val="Heading3"/>
         <w:spacing w:before="40"/>
         <w:rPr>
           <w:lang w:val="bg-BG"/>
@@ -7310,7 +7299,7 @@
     </w:p>
     <w:tbl>
       <w:tblPr>
-        <w:tblStyle w:val="af"/>
+        <w:tblStyle w:val="TableGrid"/>
         <w:tblW w:w="0" w:type="auto"/>
         <w:jc w:val="center"/>
         <w:tblCellMar>
@@ -8091,7 +8080,7 @@
     </w:tbl>
     <w:p>
       <w:pPr>
-        <w:pStyle w:val="2"/>
+        <w:pStyle w:val="Heading2"/>
         <w:numPr>
           <w:ilvl w:val="0"/>
           <w:numId w:val="2"/>
@@ -8561,7 +8550,7 @@
     </w:p>
     <w:p>
       <w:pPr>
-        <w:pStyle w:val="ac"/>
+        <w:pStyle w:val="ListParagraph"/>
         <w:numPr>
           <w:ilvl w:val="0"/>
           <w:numId w:val="10"/>
@@ -8646,7 +8635,7 @@
     </w:p>
     <w:p>
       <w:pPr>
-        <w:pStyle w:val="ac"/>
+        <w:pStyle w:val="ListParagraph"/>
         <w:numPr>
           <w:ilvl w:val="1"/>
           <w:numId w:val="10"/>
@@ -8704,7 +8693,7 @@
     </w:p>
     <w:p>
       <w:pPr>
-        <w:pStyle w:val="ac"/>
+        <w:pStyle w:val="ListParagraph"/>
         <w:numPr>
           <w:ilvl w:val="1"/>
           <w:numId w:val="10"/>
@@ -8762,7 +8751,7 @@
     </w:p>
     <w:p>
       <w:pPr>
-        <w:pStyle w:val="ac"/>
+        <w:pStyle w:val="ListParagraph"/>
         <w:numPr>
           <w:ilvl w:val="0"/>
           <w:numId w:val="10"/>
@@ -8831,7 +8820,7 @@
     </w:p>
     <w:p>
       <w:pPr>
-        <w:pStyle w:val="ac"/>
+        <w:pStyle w:val="ListParagraph"/>
         <w:numPr>
           <w:ilvl w:val="1"/>
           <w:numId w:val="10"/>
@@ -8889,7 +8878,7 @@
     </w:p>
     <w:p>
       <w:pPr>
-        <w:pStyle w:val="ac"/>
+        <w:pStyle w:val="ListParagraph"/>
         <w:numPr>
           <w:ilvl w:val="1"/>
           <w:numId w:val="10"/>
@@ -8947,7 +8936,7 @@
     </w:p>
     <w:p>
       <w:pPr>
-        <w:pStyle w:val="ac"/>
+        <w:pStyle w:val="ListParagraph"/>
         <w:numPr>
           <w:ilvl w:val="0"/>
           <w:numId w:val="10"/>
@@ -9009,7 +8998,7 @@
     </w:p>
     <w:p>
       <w:pPr>
-        <w:pStyle w:val="ac"/>
+        <w:pStyle w:val="ListParagraph"/>
         <w:numPr>
           <w:ilvl w:val="1"/>
           <w:numId w:val="10"/>
@@ -9070,7 +9059,7 @@
     </w:p>
     <w:p>
       <w:pPr>
-        <w:pStyle w:val="3"/>
+        <w:pStyle w:val="Heading3"/>
         <w:spacing w:before="40"/>
         <w:rPr>
           <w:lang w:val="bg-BG"/>
@@ -9119,7 +9108,7 @@
     </w:p>
     <w:p>
       <w:pPr>
-        <w:pStyle w:val="ac"/>
+        <w:pStyle w:val="ListParagraph"/>
         <w:numPr>
           <w:ilvl w:val="0"/>
           <w:numId w:val="11"/>
@@ -9177,7 +9166,7 @@
     </w:p>
     <w:p>
       <w:pPr>
-        <w:pStyle w:val="ac"/>
+        <w:pStyle w:val="ListParagraph"/>
         <w:numPr>
           <w:ilvl w:val="0"/>
           <w:numId w:val="11"/>
@@ -9267,7 +9256,7 @@
     </w:p>
     <w:p>
       <w:pPr>
-        <w:pStyle w:val="3"/>
+        <w:pStyle w:val="Heading3"/>
         <w:spacing w:before="40"/>
         <w:rPr>
           <w:lang w:val="bg-BG"/>
@@ -9309,7 +9298,7 @@
     </w:p>
     <w:p>
       <w:pPr>
-        <w:pStyle w:val="ac"/>
+        <w:pStyle w:val="ListParagraph"/>
         <w:numPr>
           <w:ilvl w:val="0"/>
           <w:numId w:val="11"/>
@@ -9454,7 +9443,7 @@
     </w:p>
     <w:p>
       <w:pPr>
-        <w:pStyle w:val="ac"/>
+        <w:pStyle w:val="ListParagraph"/>
         <w:numPr>
           <w:ilvl w:val="0"/>
           <w:numId w:val="11"/>
@@ -9524,7 +9513,7 @@
     </w:p>
     <w:p>
       <w:pPr>
-        <w:pStyle w:val="ac"/>
+        <w:pStyle w:val="ListParagraph"/>
         <w:numPr>
           <w:ilvl w:val="1"/>
           <w:numId w:val="11"/>
@@ -9592,7 +9581,7 @@
     </w:p>
     <w:p>
       <w:pPr>
-        <w:pStyle w:val="ac"/>
+        <w:pStyle w:val="ListParagraph"/>
         <w:numPr>
           <w:ilvl w:val="1"/>
           <w:numId w:val="11"/>
@@ -9631,7 +9620,7 @@
     </w:p>
     <w:p>
       <w:pPr>
-        <w:pStyle w:val="ac"/>
+        <w:pStyle w:val="ListParagraph"/>
         <w:spacing w:before="40" w:after="40"/>
         <w:ind w:left="1440"/>
         <w:rPr>
@@ -9641,7 +9630,7 @@
     </w:p>
     <w:p>
       <w:pPr>
-        <w:pStyle w:val="3"/>
+        <w:pStyle w:val="Heading3"/>
         <w:spacing w:before="40"/>
         <w:rPr>
           <w:lang w:val="bg-BG"/>
@@ -9656,7 +9645,7 @@
     </w:p>
     <w:tbl>
       <w:tblPr>
-        <w:tblStyle w:val="af"/>
+        <w:tblStyle w:val="TableGrid"/>
         <w:tblW w:w="5395" w:type="dxa"/>
         <w:tblLayout w:type="fixed"/>
         <w:tblCellMar>
@@ -10354,7 +10343,7 @@
     </w:p>
     <w:p>
       <w:pPr>
-        <w:pStyle w:val="2"/>
+        <w:pStyle w:val="Heading2"/>
         <w:numPr>
           <w:ilvl w:val="0"/>
           <w:numId w:val="2"/>
@@ -10949,7 +10938,7 @@
     </w:p>
     <w:p>
       <w:pPr>
-        <w:pStyle w:val="3"/>
+        <w:pStyle w:val="Heading3"/>
         <w:spacing w:before="40"/>
         <w:rPr>
           <w:lang w:val="bg-BG"/>
@@ -11005,7 +10994,7 @@
     </w:p>
     <w:p>
       <w:pPr>
-        <w:pStyle w:val="ac"/>
+        <w:pStyle w:val="ListParagraph"/>
         <w:numPr>
           <w:ilvl w:val="0"/>
           <w:numId w:val="12"/>
@@ -11058,7 +11047,7 @@
     </w:p>
     <w:p>
       <w:pPr>
-        <w:pStyle w:val="ac"/>
+        <w:pStyle w:val="ListParagraph"/>
         <w:numPr>
           <w:ilvl w:val="0"/>
           <w:numId w:val="12"/>
@@ -11111,7 +11100,7 @@
     </w:p>
     <w:p>
       <w:pPr>
-        <w:pStyle w:val="ac"/>
+        <w:pStyle w:val="ListParagraph"/>
         <w:numPr>
           <w:ilvl w:val="0"/>
           <w:numId w:val="12"/>
@@ -11201,7 +11190,7 @@
     </w:p>
     <w:p>
       <w:pPr>
-        <w:pStyle w:val="3"/>
+        <w:pStyle w:val="Heading3"/>
         <w:spacing w:before="40"/>
         <w:rPr>
           <w:lang w:val="bg-BG"/>
@@ -11243,7 +11232,7 @@
     </w:p>
     <w:p>
       <w:pPr>
-        <w:pStyle w:val="ac"/>
+        <w:pStyle w:val="ListParagraph"/>
         <w:numPr>
           <w:ilvl w:val="0"/>
           <w:numId w:val="13"/>
@@ -11301,7 +11290,7 @@
     </w:p>
     <w:p>
       <w:pPr>
-        <w:pStyle w:val="ac"/>
+        <w:pStyle w:val="ListParagraph"/>
         <w:numPr>
           <w:ilvl w:val="1"/>
           <w:numId w:val="13"/>
@@ -11407,7 +11396,7 @@
     </w:p>
     <w:p>
       <w:pPr>
-        <w:pStyle w:val="ac"/>
+        <w:pStyle w:val="ListParagraph"/>
         <w:numPr>
           <w:ilvl w:val="0"/>
           <w:numId w:val="13"/>
@@ -11437,7 +11426,7 @@
     </w:p>
     <w:p>
       <w:pPr>
-        <w:pStyle w:val="ac"/>
+        <w:pStyle w:val="ListParagraph"/>
         <w:numPr>
           <w:ilvl w:val="1"/>
           <w:numId w:val="13"/>
@@ -11551,7 +11540,7 @@
     </w:p>
     <w:p>
       <w:pPr>
-        <w:pStyle w:val="ac"/>
+        <w:pStyle w:val="ListParagraph"/>
         <w:numPr>
           <w:ilvl w:val="0"/>
           <w:numId w:val="13"/>
@@ -11586,7 +11575,7 @@
     </w:p>
     <w:p>
       <w:pPr>
-        <w:pStyle w:val="ac"/>
+        <w:pStyle w:val="ListParagraph"/>
         <w:numPr>
           <w:ilvl w:val="1"/>
           <w:numId w:val="13"/>
@@ -11619,7 +11608,7 @@
     </w:p>
     <w:p>
       <w:pPr>
-        <w:pStyle w:val="ac"/>
+        <w:pStyle w:val="ListParagraph"/>
         <w:numPr>
           <w:ilvl w:val="0"/>
           <w:numId w:val="13"/>
@@ -11680,7 +11669,7 @@
     </w:p>
     <w:p>
       <w:pPr>
-        <w:pStyle w:val="ac"/>
+        <w:pStyle w:val="ListParagraph"/>
         <w:numPr>
           <w:ilvl w:val="1"/>
           <w:numId w:val="13"/>
@@ -11718,7 +11707,7 @@
     </w:p>
     <w:p>
       <w:pPr>
-        <w:pStyle w:val="3"/>
+        <w:pStyle w:val="Heading3"/>
         <w:spacing w:before="40"/>
         <w:rPr>
           <w:lang w:val="bg-BG"/>
@@ -11733,7 +11722,7 @@
     </w:p>
     <w:tbl>
       <w:tblPr>
-        <w:tblStyle w:val="af"/>
+        <w:tblStyle w:val="TableGrid"/>
         <w:tblW w:w="11155" w:type="dxa"/>
         <w:tblLayout w:type="fixed"/>
         <w:tblCellMar>
@@ -12824,7 +12813,7 @@
     </w:p>
     <w:p>
       <w:pPr>
-        <w:pStyle w:val="2"/>
+        <w:pStyle w:val="Heading2"/>
         <w:numPr>
           <w:ilvl w:val="0"/>
           <w:numId w:val="2"/>
@@ -12960,7 +12949,7 @@
     </w:p>
     <w:tbl>
       <w:tblPr>
-        <w:tblStyle w:val="af"/>
+        <w:tblStyle w:val="TableGrid"/>
         <w:tblW w:w="0" w:type="auto"/>
         <w:jc w:val="center"/>
         <w:tblLook w:val="04A0" w:firstRow="1" w:lastRow="0" w:firstColumn="1" w:lastColumn="0" w:noHBand="0" w:noVBand="1"/>
@@ -13341,7 +13330,7 @@
     </w:p>
     <w:p>
       <w:pPr>
-        <w:pStyle w:val="ac"/>
+        <w:pStyle w:val="ListParagraph"/>
         <w:numPr>
           <w:ilvl w:val="0"/>
           <w:numId w:val="16"/>
@@ -13451,7 +13440,7 @@
     </w:p>
     <w:p>
       <w:pPr>
-        <w:pStyle w:val="ac"/>
+        <w:pStyle w:val="ListParagraph"/>
         <w:numPr>
           <w:ilvl w:val="0"/>
           <w:numId w:val="16"/>
@@ -13561,7 +13550,7 @@
     </w:p>
     <w:p>
       <w:pPr>
-        <w:pStyle w:val="ac"/>
+        <w:pStyle w:val="ListParagraph"/>
         <w:numPr>
           <w:ilvl w:val="0"/>
           <w:numId w:val="16"/>
@@ -13665,7 +13654,7 @@
     </w:p>
     <w:p>
       <w:pPr>
-        <w:pStyle w:val="ac"/>
+        <w:pStyle w:val="ListParagraph"/>
         <w:numPr>
           <w:ilvl w:val="0"/>
           <w:numId w:val="16"/>
@@ -13771,7 +13760,7 @@
     </w:p>
     <w:p>
       <w:pPr>
-        <w:pStyle w:val="3"/>
+        <w:pStyle w:val="Heading3"/>
         <w:spacing w:before="40"/>
         <w:jc w:val="both"/>
         <w:rPr>
@@ -13833,7 +13822,7 @@
     </w:p>
     <w:p>
       <w:pPr>
-        <w:pStyle w:val="ac"/>
+        <w:pStyle w:val="ListParagraph"/>
         <w:numPr>
           <w:ilvl w:val="0"/>
           <w:numId w:val="14"/>
@@ -13958,7 +13947,7 @@
     </w:p>
     <w:p>
       <w:pPr>
-        <w:pStyle w:val="ac"/>
+        <w:pStyle w:val="ListParagraph"/>
         <w:numPr>
           <w:ilvl w:val="0"/>
           <w:numId w:val="14"/>
@@ -14025,7 +14014,7 @@
     </w:p>
     <w:p>
       <w:pPr>
-        <w:pStyle w:val="3"/>
+        <w:pStyle w:val="Heading3"/>
         <w:spacing w:before="40"/>
         <w:jc w:val="both"/>
         <w:rPr>
@@ -14096,7 +14085,7 @@
     </w:p>
     <w:p>
       <w:pPr>
-        <w:pStyle w:val="ac"/>
+        <w:pStyle w:val="ListParagraph"/>
         <w:numPr>
           <w:ilvl w:val="0"/>
           <w:numId w:val="15"/>
@@ -14194,7 +14183,7 @@
     </w:p>
     <w:p>
       <w:pPr>
-        <w:pStyle w:val="ac"/>
+        <w:pStyle w:val="ListParagraph"/>
         <w:numPr>
           <w:ilvl w:val="0"/>
           <w:numId w:val="15"/>
@@ -14326,7 +14315,7 @@
     </w:p>
     <w:p>
       <w:pPr>
-        <w:pStyle w:val="3"/>
+        <w:pStyle w:val="Heading3"/>
         <w:spacing w:before="40"/>
         <w:rPr>
           <w:lang w:val="bg-BG"/>
@@ -14341,7 +14330,7 @@
     </w:p>
     <w:tbl>
       <w:tblPr>
-        <w:tblStyle w:val="af"/>
+        <w:tblStyle w:val="TableGrid"/>
         <w:tblW w:w="10435" w:type="dxa"/>
         <w:tblLayout w:type="fixed"/>
         <w:tblCellMar>
@@ -15078,7 +15067,7 @@
     </w:p>
     <w:p>
       <w:pPr>
-        <w:pStyle w:val="2"/>
+        <w:pStyle w:val="Heading2"/>
         <w:numPr>
           <w:ilvl w:val="0"/>
           <w:numId w:val="2"/>
@@ -15471,7 +15460,7 @@
     </w:p>
     <w:p>
       <w:pPr>
-        <w:pStyle w:val="3"/>
+        <w:pStyle w:val="Heading3"/>
         <w:spacing w:before="40"/>
         <w:rPr>
           <w:lang w:val="bg-BG"/>
@@ -15520,7 +15509,7 @@
     </w:p>
     <w:p>
       <w:pPr>
-        <w:pStyle w:val="ac"/>
+        <w:pStyle w:val="ListParagraph"/>
         <w:numPr>
           <w:ilvl w:val="0"/>
           <w:numId w:val="8"/>
@@ -15582,7 +15571,7 @@
     </w:p>
     <w:p>
       <w:pPr>
-        <w:pStyle w:val="ac"/>
+        <w:pStyle w:val="ListParagraph"/>
         <w:numPr>
           <w:ilvl w:val="0"/>
           <w:numId w:val="8"/>
@@ -15644,7 +15633,7 @@
     </w:p>
     <w:p>
       <w:pPr>
-        <w:pStyle w:val="ac"/>
+        <w:pStyle w:val="ListParagraph"/>
         <w:numPr>
           <w:ilvl w:val="0"/>
           <w:numId w:val="8"/>
@@ -15706,7 +15695,7 @@
     </w:p>
     <w:p>
       <w:pPr>
-        <w:pStyle w:val="ac"/>
+        <w:pStyle w:val="ListParagraph"/>
         <w:numPr>
           <w:ilvl w:val="0"/>
           <w:numId w:val="8"/>
@@ -15768,7 +15757,7 @@
     </w:p>
     <w:p>
       <w:pPr>
-        <w:pStyle w:val="3"/>
+        <w:pStyle w:val="Heading3"/>
         <w:spacing w:before="40"/>
         <w:rPr>
           <w:lang w:val="bg-BG"/>
@@ -15803,7 +15792,7 @@
     </w:p>
     <w:p>
       <w:pPr>
-        <w:pStyle w:val="ac"/>
+        <w:pStyle w:val="ListParagraph"/>
         <w:numPr>
           <w:ilvl w:val="0"/>
           <w:numId w:val="9"/>
@@ -15858,7 +15847,7 @@
     </w:p>
     <w:p>
       <w:pPr>
-        <w:pStyle w:val="ac"/>
+        <w:pStyle w:val="ListParagraph"/>
         <w:numPr>
           <w:ilvl w:val="0"/>
           <w:numId w:val="9"/>
@@ -15938,7 +15927,7 @@
     </w:p>
     <w:p>
       <w:pPr>
-        <w:pStyle w:val="ac"/>
+        <w:pStyle w:val="ListParagraph"/>
         <w:numPr>
           <w:ilvl w:val="0"/>
           <w:numId w:val="9"/>
@@ -16025,7 +16014,7 @@
     </w:p>
     <w:p>
       <w:pPr>
-        <w:pStyle w:val="ac"/>
+        <w:pStyle w:val="ListParagraph"/>
         <w:numPr>
           <w:ilvl w:val="0"/>
           <w:numId w:val="9"/>
@@ -16147,7 +16136,7 @@
     </w:p>
     <w:p>
       <w:pPr>
-        <w:pStyle w:val="ac"/>
+        <w:pStyle w:val="ListParagraph"/>
         <w:numPr>
           <w:ilvl w:val="0"/>
           <w:numId w:val="9"/>
@@ -16295,7 +16284,7 @@
     </w:p>
     <w:p>
       <w:pPr>
-        <w:pStyle w:val="ac"/>
+        <w:pStyle w:val="ListParagraph"/>
         <w:numPr>
           <w:ilvl w:val="0"/>
           <w:numId w:val="9"/>
@@ -16347,7 +16336,7 @@
     </w:p>
     <w:p>
       <w:pPr>
-        <w:pStyle w:val="ac"/>
+        <w:pStyle w:val="ListParagraph"/>
         <w:numPr>
           <w:ilvl w:val="0"/>
           <w:numId w:val="9"/>
@@ -16495,7 +16484,7 @@
     </w:p>
     <w:p>
       <w:pPr>
-        <w:pStyle w:val="3"/>
+        <w:pStyle w:val="Heading3"/>
         <w:spacing w:before="40"/>
         <w:rPr>
           <w:lang w:val="bg-BG"/>
@@ -16510,7 +16499,7 @@
     </w:p>
     <w:tbl>
       <w:tblPr>
-        <w:tblStyle w:val="af"/>
+        <w:tblStyle w:val="TableGrid"/>
         <w:tblW w:w="9715" w:type="dxa"/>
         <w:tblLayout w:type="fixed"/>
         <w:tblCellMar>
@@ -16586,7 +16575,6 @@
               <w:top w:val="nil"/>
               <w:bottom w:val="nil"/>
             </w:tcBorders>
-            <w:shd w:val="clear" w:color="auto" w:fill="auto"/>
           </w:tcPr>
           <w:p>
             <w:pPr>
@@ -16652,7 +16640,6 @@
               <w:top w:val="nil"/>
               <w:bottom w:val="nil"/>
             </w:tcBorders>
-            <w:shd w:val="clear" w:color="auto" w:fill="auto"/>
           </w:tcPr>
           <w:p>
             <w:pPr>
@@ -16883,7 +16870,6 @@
             <w:tcBorders>
               <w:bottom w:val="nil"/>
             </w:tcBorders>
-            <w:shd w:val="clear" w:color="auto" w:fill="auto"/>
           </w:tcPr>
           <w:p>
             <w:pPr>
@@ -17065,7 +17051,6 @@
             <w:tcBorders>
               <w:bottom w:val="nil"/>
             </w:tcBorders>
-            <w:shd w:val="clear" w:color="auto" w:fill="auto"/>
           </w:tcPr>
           <w:p>
             <w:pPr>
@@ -17393,7 +17378,6 @@
               <w:top w:val="nil"/>
               <w:bottom w:val="nil"/>
             </w:tcBorders>
-            <w:shd w:val="clear" w:color="auto" w:fill="auto"/>
           </w:tcPr>
           <w:p>
             <w:pPr>
@@ -17575,7 +17559,6 @@
             <w:tcBorders>
               <w:bottom w:val="nil"/>
             </w:tcBorders>
-            <w:shd w:val="clear" w:color="auto" w:fill="auto"/>
           </w:tcPr>
           <w:p>
             <w:pPr>
@@ -17932,7 +17915,6 @@
               <w:top w:val="nil"/>
               <w:bottom w:val="nil"/>
             </w:tcBorders>
-            <w:shd w:val="clear" w:color="auto" w:fill="auto"/>
           </w:tcPr>
           <w:p>
             <w:pPr>
@@ -18114,7 +18096,6 @@
             <w:tcBorders>
               <w:bottom w:val="nil"/>
             </w:tcBorders>
-            <w:shd w:val="clear" w:color="auto" w:fill="auto"/>
           </w:tcPr>
           <w:p>
             <w:pPr>
@@ -18293,7 +18274,7 @@
     </w:tbl>
     <w:p>
       <w:pPr>
-        <w:pStyle w:val="2"/>
+        <w:pStyle w:val="Heading2"/>
         <w:numPr>
           <w:ilvl w:val="0"/>
           <w:numId w:val="2"/>
@@ -18352,7 +18333,7 @@
     </w:p>
     <w:p>
       <w:pPr>
-        <w:pStyle w:val="ac"/>
+        <w:pStyle w:val="ListParagraph"/>
         <w:numPr>
           <w:ilvl w:val="2"/>
           <w:numId w:val="26"/>
@@ -18398,7 +18379,7 @@
     </w:p>
     <w:p>
       <w:pPr>
-        <w:pStyle w:val="ac"/>
+        <w:pStyle w:val="ListParagraph"/>
         <w:numPr>
           <w:ilvl w:val="2"/>
           <w:numId w:val="26"/>
@@ -18443,7 +18424,7 @@
     </w:p>
     <w:p>
       <w:pPr>
-        <w:pStyle w:val="ac"/>
+        <w:pStyle w:val="ListParagraph"/>
         <w:numPr>
           <w:ilvl w:val="2"/>
           <w:numId w:val="26"/>
@@ -18607,7 +18588,7 @@
     </w:p>
     <w:tbl>
       <w:tblPr>
-        <w:tblStyle w:val="af"/>
+        <w:tblStyle w:val="TableGrid"/>
         <w:tblW w:w="0" w:type="auto"/>
         <w:tblLook w:val="04A0" w:firstRow="1" w:lastRow="0" w:firstColumn="1" w:lastColumn="0" w:noHBand="0" w:noVBand="1"/>
       </w:tblPr>
@@ -19343,7 +19324,7 @@
     </w:p>
     <w:p>
       <w:pPr>
-        <w:pStyle w:val="3"/>
+        <w:pStyle w:val="Heading3"/>
         <w:spacing w:before="40"/>
         <w:jc w:val="both"/>
         <w:rPr>
@@ -19384,7 +19365,7 @@
     </w:p>
     <w:p>
       <w:pPr>
-        <w:pStyle w:val="ac"/>
+        <w:pStyle w:val="ListParagraph"/>
         <w:numPr>
           <w:ilvl w:val="0"/>
           <w:numId w:val="27"/>
@@ -19448,7 +19429,7 @@
     </w:p>
     <w:p>
       <w:pPr>
-        <w:pStyle w:val="ac"/>
+        <w:pStyle w:val="ListParagraph"/>
         <w:numPr>
           <w:ilvl w:val="0"/>
           <w:numId w:val="27"/>
@@ -19604,7 +19585,7 @@
     </w:p>
     <w:p>
       <w:pPr>
-        <w:pStyle w:val="ac"/>
+        <w:pStyle w:val="ListParagraph"/>
         <w:numPr>
           <w:ilvl w:val="0"/>
           <w:numId w:val="27"/>
@@ -19673,7 +19654,7 @@
     </w:p>
     <w:p>
       <w:pPr>
-        <w:pStyle w:val="3"/>
+        <w:pStyle w:val="Heading3"/>
         <w:spacing w:before="40"/>
         <w:jc w:val="both"/>
         <w:rPr>
@@ -19717,7 +19698,7 @@
     </w:p>
     <w:p>
       <w:pPr>
-        <w:pStyle w:val="ac"/>
+        <w:pStyle w:val="ListParagraph"/>
         <w:numPr>
           <w:ilvl w:val="0"/>
           <w:numId w:val="28"/>
@@ -19739,7 +19720,7 @@
     </w:p>
     <w:p>
       <w:pPr>
-        <w:pStyle w:val="3"/>
+        <w:pStyle w:val="Heading3"/>
         <w:spacing w:before="40"/>
         <w:jc w:val="both"/>
         <w:rPr>
@@ -20772,7 +20753,7 @@
 </file>
 
 <file path=word/endnotes.xml><?xml version="1.0" encoding="utf-8"?>
-<w:endnotes xmlns:wpc="http://schemas.microsoft.com/office/word/2010/wordprocessingCanvas" xmlns:cx="http://schemas.microsoft.com/office/drawing/2014/chartex" xmlns:cx1="http://schemas.microsoft.com/office/drawing/2015/9/8/chartex" xmlns:cx2="http://schemas.microsoft.com/office/drawing/2015/10/21/chartex" xmlns:cx3="http://schemas.microsoft.com/office/drawing/2016/5/9/chartex" xmlns:cx4="http://schemas.microsoft.com/office/drawing/2016/5/10/chartex" xmlns:cx5="http://schemas.microsoft.com/office/drawing/2016/5/11/chartex" xmlns:cx6="http://schemas.microsoft.com/office/drawing/2016/5/12/chartex" xmlns:cx7="http://schemas.microsoft.com/office/drawing/2016/5/13/chartex" xmlns:cx8="http://schemas.microsoft.com/office/drawing/2016/5/14/chartex" xmlns:mc="http://schemas.openxmlformats.org/markup-compatibility/2006" xmlns:aink="http://schemas.microsoft.com/office/drawing/2016/ink" xmlns:am3d="http://schemas.microsoft.com/office/drawing/2017/model3d" xmlns:o="urn:schemas-microsoft-com:office:office" xmlns:oel="http://schemas.microsoft.com/office/2019/extlst" xmlns:r="http://schemas.openxmlformats.org/officeDocument/2006/relationships" xmlns:m="http://schemas.openxmlformats.org/officeDocument/2006/math" xmlns:v="urn:schemas-microsoft-com:vml" xmlns:wp14="http://schemas.microsoft.com/office/word/2010/wordprocessingDrawing" xmlns:wp="http://schemas.openxmlformats.org/drawingml/2006/wordprocessingDrawing" xmlns:w10="urn:schemas-microsoft-com:office:word" xmlns:w="http://schemas.openxmlformats.org/wordprocessingml/2006/main" xmlns:w14="http://schemas.microsoft.com/office/word/2010/wordml" xmlns:w15="http://schemas.microsoft.com/office/word/2012/wordml" xmlns:w16cex="http://schemas.microsoft.com/office/word/2018/wordml/cex" xmlns:w16cid="http://schemas.microsoft.com/office/word/2016/wordml/cid" xmlns:w16="http://schemas.microsoft.com/office/word/2018/wordml" xmlns:w16du="http://schemas.microsoft.com/office/word/2023/wordml/word16du" xmlns:w16sdtdh="http://schemas.microsoft.com/office/word/2020/wordml/sdtdatahash" xmlns:w16se="http://schemas.microsoft.com/office/word/2015/wordml/symex" xmlns:wpg="http://schemas.microsoft.com/office/word/2010/wordprocessingGroup" xmlns:wpi="http://schemas.microsoft.com/office/word/2010/wordprocessingInk" xmlns:wne="http://schemas.microsoft.com/office/word/2006/wordml" xmlns:wps="http://schemas.microsoft.com/office/word/2010/wordprocessingShape" mc:Ignorable="w14 w15 w16se w16cid w16 w16cex w16sdtdh w16du wp14">
+<w:endnotes xmlns:wpc="http://schemas.microsoft.com/office/word/2010/wordprocessingCanvas" xmlns:cx="http://schemas.microsoft.com/office/drawing/2014/chartex" xmlns:cx1="http://schemas.microsoft.com/office/drawing/2015/9/8/chartex" xmlns:cx2="http://schemas.microsoft.com/office/drawing/2015/10/21/chartex" xmlns:cx3="http://schemas.microsoft.com/office/drawing/2016/5/9/chartex" xmlns:cx4="http://schemas.microsoft.com/office/drawing/2016/5/10/chartex" xmlns:cx5="http://schemas.microsoft.com/office/drawing/2016/5/11/chartex" xmlns:cx6="http://schemas.microsoft.com/office/drawing/2016/5/12/chartex" xmlns:cx7="http://schemas.microsoft.com/office/drawing/2016/5/13/chartex" xmlns:cx8="http://schemas.microsoft.com/office/drawing/2016/5/14/chartex" xmlns:mc="http://schemas.openxmlformats.org/markup-compatibility/2006" xmlns:aink="http://schemas.microsoft.com/office/drawing/2016/ink" xmlns:am3d="http://schemas.microsoft.com/office/drawing/2017/model3d" xmlns:o="urn:schemas-microsoft-com:office:office" xmlns:oel="http://schemas.microsoft.com/office/2019/extlst" xmlns:r="http://schemas.openxmlformats.org/officeDocument/2006/relationships" xmlns:m="http://schemas.openxmlformats.org/officeDocument/2006/math" xmlns:v="urn:schemas-microsoft-com:vml" xmlns:wp14="http://schemas.microsoft.com/office/word/2010/wordprocessingDrawing" xmlns:wp="http://schemas.openxmlformats.org/drawingml/2006/wordprocessingDrawing" xmlns:w10="urn:schemas-microsoft-com:office:word" xmlns:w="http://schemas.openxmlformats.org/wordprocessingml/2006/main" xmlns:w14="http://schemas.microsoft.com/office/word/2010/wordml" xmlns:w15="http://schemas.microsoft.com/office/word/2012/wordml" xmlns:w16cex="http://schemas.microsoft.com/office/word/2018/wordml/cex" xmlns:w16cid="http://schemas.microsoft.com/office/word/2016/wordml/cid" xmlns:w16="http://schemas.microsoft.com/office/word/2018/wordml" xmlns:w16du="http://schemas.microsoft.com/office/word/2023/wordml/word16du" xmlns:w16sdtdh="http://schemas.microsoft.com/office/word/2020/wordml/sdtdatahash" xmlns:w16sdtfl="http://schemas.microsoft.com/office/word/2024/wordml/sdtformatlock" xmlns:w16se="http://schemas.microsoft.com/office/word/2015/wordml/symex" xmlns:wpg="http://schemas.microsoft.com/office/word/2010/wordprocessingGroup" xmlns:wpi="http://schemas.microsoft.com/office/word/2010/wordprocessingInk" xmlns:wne="http://schemas.microsoft.com/office/word/2006/wordml" xmlns:wps="http://schemas.microsoft.com/office/word/2010/wordprocessingShape" mc:Ignorable="w14 w15 w16se w16cid w16 w16cex w16sdtdh w16sdtfl w16du wp14">
   <w:endnote w:type="separator" w:id="-1">
     <w:p>
       <w:pPr>
@@ -20797,21 +20778,27 @@
 </file>
 
 <file path=word/footer1.xml><?xml version="1.0" encoding="utf-8"?>
-<w:ftr xmlns:wpc="http://schemas.microsoft.com/office/word/2010/wordprocessingCanvas" xmlns:cx="http://schemas.microsoft.com/office/drawing/2014/chartex" xmlns:cx1="http://schemas.microsoft.com/office/drawing/2015/9/8/chartex" xmlns:cx2="http://schemas.microsoft.com/office/drawing/2015/10/21/chartex" xmlns:cx3="http://schemas.microsoft.com/office/drawing/2016/5/9/chartex" xmlns:cx4="http://schemas.microsoft.com/office/drawing/2016/5/10/chartex" xmlns:cx5="http://schemas.microsoft.com/office/drawing/2016/5/11/chartex" xmlns:cx6="http://schemas.microsoft.com/office/drawing/2016/5/12/chartex" xmlns:cx7="http://schemas.microsoft.com/office/drawing/2016/5/13/chartex" xmlns:cx8="http://schemas.microsoft.com/office/drawing/2016/5/14/chartex" xmlns:mc="http://schemas.openxmlformats.org/markup-compatibility/2006" xmlns:aink="http://schemas.microsoft.com/office/drawing/2016/ink" xmlns:am3d="http://schemas.microsoft.com/office/drawing/2017/model3d" xmlns:o="urn:schemas-microsoft-com:office:office" xmlns:oel="http://schemas.microsoft.com/office/2019/extlst" xmlns:r="http://schemas.openxmlformats.org/officeDocument/2006/relationships" xmlns:m="http://schemas.openxmlformats.org/officeDocument/2006/math" xmlns:v="urn:schemas-microsoft-com:vml" xmlns:wp14="http://schemas.microsoft.com/office/word/2010/wordprocessingDrawing" xmlns:wp="http://schemas.openxmlformats.org/drawingml/2006/wordprocessingDrawing" xmlns:w10="urn:schemas-microsoft-com:office:word" xmlns:w="http://schemas.openxmlformats.org/wordprocessingml/2006/main" xmlns:w14="http://schemas.microsoft.com/office/word/2010/wordml" xmlns:w15="http://schemas.microsoft.com/office/word/2012/wordml" xmlns:w16cex="http://schemas.microsoft.com/office/word/2018/wordml/cex" xmlns:w16cid="http://schemas.microsoft.com/office/word/2016/wordml/cid" xmlns:w16="http://schemas.microsoft.com/office/word/2018/wordml" xmlns:w16du="http://schemas.microsoft.com/office/word/2023/wordml/word16du" xmlns:w16sdtdh="http://schemas.microsoft.com/office/word/2020/wordml/sdtdatahash" xmlns:w16se="http://schemas.microsoft.com/office/word/2015/wordml/symex" xmlns:wpg="http://schemas.microsoft.com/office/word/2010/wordprocessingGroup" xmlns:wpi="http://schemas.microsoft.com/office/word/2010/wordprocessingInk" xmlns:wne="http://schemas.microsoft.com/office/word/2006/wordml" xmlns:wps="http://schemas.microsoft.com/office/word/2010/wordprocessingShape" mc:Ignorable="w14 w15 w16se w16cid w16 w16cex w16sdtdh w16du wp14">
+<w:ftr xmlns:wpc="http://schemas.microsoft.com/office/word/2010/wordprocessingCanvas" xmlns:cx="http://schemas.microsoft.com/office/drawing/2014/chartex" xmlns:cx1="http://schemas.microsoft.com/office/drawing/2015/9/8/chartex" xmlns:cx2="http://schemas.microsoft.com/office/drawing/2015/10/21/chartex" xmlns:cx3="http://schemas.microsoft.com/office/drawing/2016/5/9/chartex" xmlns:cx4="http://schemas.microsoft.com/office/drawing/2016/5/10/chartex" xmlns:cx5="http://schemas.microsoft.com/office/drawing/2016/5/11/chartex" xmlns:cx6="http://schemas.microsoft.com/office/drawing/2016/5/12/chartex" xmlns:cx7="http://schemas.microsoft.com/office/drawing/2016/5/13/chartex" xmlns:cx8="http://schemas.microsoft.com/office/drawing/2016/5/14/chartex" xmlns:mc="http://schemas.openxmlformats.org/markup-compatibility/2006" xmlns:aink="http://schemas.microsoft.com/office/drawing/2016/ink" xmlns:am3d="http://schemas.microsoft.com/office/drawing/2017/model3d" xmlns:o="urn:schemas-microsoft-com:office:office" xmlns:oel="http://schemas.microsoft.com/office/2019/extlst" xmlns:r="http://schemas.openxmlformats.org/officeDocument/2006/relationships" xmlns:m="http://schemas.openxmlformats.org/officeDocument/2006/math" xmlns:v="urn:schemas-microsoft-com:vml" xmlns:wp14="http://schemas.microsoft.com/office/word/2010/wordprocessingDrawing" xmlns:wp="http://schemas.openxmlformats.org/drawingml/2006/wordprocessingDrawing" xmlns:w10="urn:schemas-microsoft-com:office:word" xmlns:w="http://schemas.openxmlformats.org/wordprocessingml/2006/main" xmlns:w14="http://schemas.microsoft.com/office/word/2010/wordml" xmlns:w15="http://schemas.microsoft.com/office/word/2012/wordml" xmlns:w16cex="http://schemas.microsoft.com/office/word/2018/wordml/cex" xmlns:w16cid="http://schemas.microsoft.com/office/word/2016/wordml/cid" xmlns:w16="http://schemas.microsoft.com/office/word/2018/wordml" xmlns:w16du="http://schemas.microsoft.com/office/word/2023/wordml/word16du" xmlns:w16sdtdh="http://schemas.microsoft.com/office/word/2020/wordml/sdtdatahash" xmlns:w16sdtfl="http://schemas.microsoft.com/office/word/2024/wordml/sdtformatlock" xmlns:w16se="http://schemas.microsoft.com/office/word/2015/wordml/symex" xmlns:wpg="http://schemas.microsoft.com/office/word/2010/wordprocessingGroup" xmlns:wpi="http://schemas.microsoft.com/office/word/2010/wordprocessingInk" xmlns:wne="http://schemas.microsoft.com/office/word/2006/wordml" xmlns:wps="http://schemas.microsoft.com/office/word/2010/wordprocessingShape" mc:Ignorable="w14 w15 w16se w16cid w16 w16cex w16sdtdh w16sdtfl w16du wp14">
   <w:p>
     <w:pPr>
-      <w:pStyle w:val="a5"/>
+      <w:pStyle w:val="Footer"/>
     </w:pPr>
     <w:r>
       <w:rPr>
         <w:noProof/>
       </w:rPr>
-      <w:pict w14:anchorId="4D933EDA">
+    </w:r>
+    <w:r>
+      <w:rPr>
+        <w:noProof/>
+      </w:rPr>
+      <w:pict w14:anchorId="44A12B34">
         <v:shapetype id="_x0000_t202" coordsize="21600,21600" o:spt="202" path="m,l,21600r21600,l21600,xe">
           <v:stroke joinstyle="miter"/>
           <v:path gradientshapeok="t" o:connecttype="rect"/>
         </v:shapetype>
-        <v:shape id="Text Box 6" o:spid="_x0000_s1028" type="#_x0000_t202" style="position:absolute;margin-left:109.85pt;margin-top:28.05pt;width:40.15pt;height:13pt;z-index:251660288;visibility:visible;v-text-anchor:middle" o:gfxdata="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" filled="f" stroked="f" strokeweight=".5pt">
+        <v:shape id="Text Box 8" o:spid="_x0000_s1026" type="#_x0000_t202" style="position:absolute;margin-left:109.85pt;margin-top:28.05pt;width:40.15pt;height:13pt;z-index:251660288;visibility:visible;mso-wrap-style:square;mso-width-percent:0;mso-height-percent:0;mso-wrap-distance-left:9pt;mso-wrap-distance-top:0;mso-wrap-distance-right:9pt;mso-wrap-distance-bottom:0;mso-position-horizontal:absolute;mso-position-horizontal-relative:text;mso-position-vertical:absolute;mso-position-vertical-relative:text;mso-width-percent:0;mso-height-percent:0;mso-width-relative:page;mso-height-relative:page;v-text-anchor:middle" o:gfxdata="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" filled="f" stroked="f" strokeweight=".5pt">
+          <o:lock v:ext="edit" aspectratio="t" verticies="t" text="t" shapetype="t"/>
           <v:textbox inset=".5mm,0,0,0">
             <w:txbxContent>
               <w:p>
@@ -20839,8 +20826,14 @@
       <w:rPr>
         <w:noProof/>
       </w:rPr>
-      <w:pict w14:anchorId="24DF1AEC">
-        <v:shape id="Text Box 16" o:spid="_x0000_s1027" type="#_x0000_t202" style="position:absolute;margin-left:109pt;margin-top:7pt;width:411.4pt;height:40.45pt;z-index:251657216;visibility:visible" o:gfxdata="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" filled="f" stroked="f">
+    </w:r>
+    <w:r>
+      <w:rPr>
+        <w:noProof/>
+      </w:rPr>
+      <w:pict w14:anchorId="762D6FE5">
+        <v:shape id="Text Box 6" o:spid="_x0000_s1027" type="#_x0000_t202" style="position:absolute;margin-left:109pt;margin-top:7pt;width:411.4pt;height:40.45pt;z-index:251657216;visibility:visible;mso-wrap-style:square;mso-width-percent:0;mso-height-percent:0;mso-wrap-distance-left:9pt;mso-wrap-distance-top:0;mso-wrap-distance-right:9pt;mso-wrap-distance-bottom:0;mso-position-horizontal:absolute;mso-position-horizontal-relative:text;mso-position-vertical:absolute;mso-position-vertical-relative:text;mso-width-percent:0;mso-height-percent:0;mso-width-relative:page;mso-height-relative:page;v-text-anchor:top" o:gfxdata="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" filled="f" stroked="f">
+          <o:lock v:ext="edit" aspectratio="t" verticies="t" text="t" shapetype="t"/>
           <v:textbox inset=".5mm,1.2mm,.5mm,.5mm">
             <w:txbxContent>
               <w:p>
@@ -20862,7 +20855,7 @@
                 <w:hyperlink r:id="rId1" w:history="1">
                   <w:r>
                     <w:rPr>
-                      <w:rStyle w:val="a9"/>
+                      <w:rStyle w:val="Hyperlink"/>
                       <w:color w:val="0882DE"/>
                       <w:sz w:val="17"/>
                       <w:szCs w:val="17"/>
@@ -21514,8 +21507,13 @@
       <w:rPr>
         <w:noProof/>
       </w:rPr>
-      <w:pict w14:anchorId="0EC4E5C4">
-        <v:line id="Straight Connector 19" o:spid="_x0000_s1026" style="position:absolute;flip:y;z-index:251622400;visibility:visible;mso-position-horizontal-relative:text;mso-position-vertical-relative:text" from="-.1pt,5.2pt" to="520.7pt,5.2pt" o:gfxdata="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" strokecolor="#974706 [1609]" strokeweight="1pt">
+    </w:r>
+    <w:r>
+      <w:rPr>
+        <w:noProof/>
+      </w:rPr>
+      <w:pict w14:anchorId="3F0F638D">
+        <v:line id="Straight Connector 4" o:spid="_x0000_s1026" style="position:absolute;flip:y;z-index:251622400;visibility:visible;mso-wrap-style:square;mso-width-percent:0;mso-height-percent:0;mso-wrap-distance-left:9pt;mso-wrap-distance-top:.mm;mso-wrap-distance-right:9pt;mso-wrap-distance-bottom:.mm;mso-position-horizontal:absolute;mso-position-horizontal-relative:text;mso-position-vertical:absolute;mso-position-vertical-relative:text;mso-width-percent:0;mso-height-percent:0;mso-width-relative:page;mso-height-relative:page" from="-.1pt,5.2pt" to="520.7pt,5.2pt" o:gfxdata="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" strokecolor="#974706 [1609]" strokeweight="1pt">
           <v:stroke endcap="round"/>
         </v:line>
       </w:pict>
@@ -21524,8 +21522,14 @@
       <w:rPr>
         <w:noProof/>
       </w:rPr>
-      <w:pict w14:anchorId="32AF4A46">
-        <v:shape id="Text Box 4" o:spid="_x0000_s1025" type="#_x0000_t202" style="position:absolute;margin-left:444.65pt;margin-top:26.95pt;width:70.9pt;height:15.9pt;z-index:251663360;visibility:visible;mso-position-horizontal-relative:text;mso-position-vertical-relative:text;v-text-anchor:middle" o:gfxdata="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" filled="f" stroked="f" strokeweight=".5pt">
+    </w:r>
+    <w:r>
+      <w:rPr>
+        <w:noProof/>
+      </w:rPr>
+      <w:pict w14:anchorId="274D844D">
+        <v:shape id="Text Box 2" o:spid="_x0000_s1028" type="#_x0000_t202" style="position:absolute;margin-left:444.65pt;margin-top:26.95pt;width:70.9pt;height:15.9pt;z-index:251663360;visibility:visible;mso-wrap-style:square;mso-width-percent:0;mso-height-percent:0;mso-wrap-distance-left:9pt;mso-wrap-distance-top:0;mso-wrap-distance-right:9pt;mso-wrap-distance-bottom:0;mso-position-horizontal:absolute;mso-position-horizontal-relative:text;mso-position-vertical:absolute;mso-position-vertical-relative:text;mso-width-percent:0;mso-height-percent:0;mso-width-relative:page;mso-height-relative:page;v-text-anchor:middle" o:gfxdata="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" filled="f" stroked="f" strokeweight=".5pt">
+          <o:lock v:ext="edit" aspectratio="t" verticies="t" text="t" shapetype="t"/>
           <v:textbox inset="0,0,0,0">
             <w:txbxContent>
               <w:p>
@@ -21608,7 +21612,7 @@
 </file>
 
 <file path=word/footnotes.xml><?xml version="1.0" encoding="utf-8"?>
-<w:footnotes xmlns:wpc="http://schemas.microsoft.com/office/word/2010/wordprocessingCanvas" xmlns:cx="http://schemas.microsoft.com/office/drawing/2014/chartex" xmlns:cx1="http://schemas.microsoft.com/office/drawing/2015/9/8/chartex" xmlns:cx2="http://schemas.microsoft.com/office/drawing/2015/10/21/chartex" xmlns:cx3="http://schemas.microsoft.com/office/drawing/2016/5/9/chartex" xmlns:cx4="http://schemas.microsoft.com/office/drawing/2016/5/10/chartex" xmlns:cx5="http://schemas.microsoft.com/office/drawing/2016/5/11/chartex" xmlns:cx6="http://schemas.microsoft.com/office/drawing/2016/5/12/chartex" xmlns:cx7="http://schemas.microsoft.com/office/drawing/2016/5/13/chartex" xmlns:cx8="http://schemas.microsoft.com/office/drawing/2016/5/14/chartex" xmlns:mc="http://schemas.openxmlformats.org/markup-compatibility/2006" xmlns:aink="http://schemas.microsoft.com/office/drawing/2016/ink" xmlns:am3d="http://schemas.microsoft.com/office/drawing/2017/model3d" xmlns:o="urn:schemas-microsoft-com:office:office" xmlns:oel="http://schemas.microsoft.com/office/2019/extlst" xmlns:r="http://schemas.openxmlformats.org/officeDocument/2006/relationships" xmlns:m="http://schemas.openxmlformats.org/officeDocument/2006/math" xmlns:v="urn:schemas-microsoft-com:vml" xmlns:wp14="http://schemas.microsoft.com/office/word/2010/wordprocessingDrawing" xmlns:wp="http://schemas.openxmlformats.org/drawingml/2006/wordprocessingDrawing" xmlns:w10="urn:schemas-microsoft-com:office:word" xmlns:w="http://schemas.openxmlformats.org/wordprocessingml/2006/main" xmlns:w14="http://schemas.microsoft.com/office/word/2010/wordml" xmlns:w15="http://schemas.microsoft.com/office/word/2012/wordml" xmlns:w16cex="http://schemas.microsoft.com/office/word/2018/wordml/cex" xmlns:w16cid="http://schemas.microsoft.com/office/word/2016/wordml/cid" xmlns:w16="http://schemas.microsoft.com/office/word/2018/wordml" xmlns:w16du="http://schemas.microsoft.com/office/word/2023/wordml/word16du" xmlns:w16sdtdh="http://schemas.microsoft.com/office/word/2020/wordml/sdtdatahash" xmlns:w16se="http://schemas.microsoft.com/office/word/2015/wordml/symex" xmlns:wpg="http://schemas.microsoft.com/office/word/2010/wordprocessingGroup" xmlns:wpi="http://schemas.microsoft.com/office/word/2010/wordprocessingInk" xmlns:wne="http://schemas.microsoft.com/office/word/2006/wordml" xmlns:wps="http://schemas.microsoft.com/office/word/2010/wordprocessingShape" mc:Ignorable="w14 w15 w16se w16cid w16 w16cex w16sdtdh w16du wp14">
+<w:footnotes xmlns:wpc="http://schemas.microsoft.com/office/word/2010/wordprocessingCanvas" xmlns:cx="http://schemas.microsoft.com/office/drawing/2014/chartex" xmlns:cx1="http://schemas.microsoft.com/office/drawing/2015/9/8/chartex" xmlns:cx2="http://schemas.microsoft.com/office/drawing/2015/10/21/chartex" xmlns:cx3="http://schemas.microsoft.com/office/drawing/2016/5/9/chartex" xmlns:cx4="http://schemas.microsoft.com/office/drawing/2016/5/10/chartex" xmlns:cx5="http://schemas.microsoft.com/office/drawing/2016/5/11/chartex" xmlns:cx6="http://schemas.microsoft.com/office/drawing/2016/5/12/chartex" xmlns:cx7="http://schemas.microsoft.com/office/drawing/2016/5/13/chartex" xmlns:cx8="http://schemas.microsoft.com/office/drawing/2016/5/14/chartex" xmlns:mc="http://schemas.openxmlformats.org/markup-compatibility/2006" xmlns:aink="http://schemas.microsoft.com/office/drawing/2016/ink" xmlns:am3d="http://schemas.microsoft.com/office/drawing/2017/model3d" xmlns:o="urn:schemas-microsoft-com:office:office" xmlns:oel="http://schemas.microsoft.com/office/2019/extlst" xmlns:r="http://schemas.openxmlformats.org/officeDocument/2006/relationships" xmlns:m="http://schemas.openxmlformats.org/officeDocument/2006/math" xmlns:v="urn:schemas-microsoft-com:vml" xmlns:wp14="http://schemas.microsoft.com/office/word/2010/wordprocessingDrawing" xmlns:wp="http://schemas.openxmlformats.org/drawingml/2006/wordprocessingDrawing" xmlns:w10="urn:schemas-microsoft-com:office:word" xmlns:w="http://schemas.openxmlformats.org/wordprocessingml/2006/main" xmlns:w14="http://schemas.microsoft.com/office/word/2010/wordml" xmlns:w15="http://schemas.microsoft.com/office/word/2012/wordml" xmlns:w16cex="http://schemas.microsoft.com/office/word/2018/wordml/cex" xmlns:w16cid="http://schemas.microsoft.com/office/word/2016/wordml/cid" xmlns:w16="http://schemas.microsoft.com/office/word/2018/wordml" xmlns:w16du="http://schemas.microsoft.com/office/word/2023/wordml/word16du" xmlns:w16sdtdh="http://schemas.microsoft.com/office/word/2020/wordml/sdtdatahash" xmlns:w16sdtfl="http://schemas.microsoft.com/office/word/2024/wordml/sdtformatlock" xmlns:w16se="http://schemas.microsoft.com/office/word/2015/wordml/symex" xmlns:wpg="http://schemas.microsoft.com/office/word/2010/wordprocessingGroup" xmlns:wpi="http://schemas.microsoft.com/office/word/2010/wordprocessingInk" xmlns:wne="http://schemas.microsoft.com/office/word/2006/wordml" xmlns:wps="http://schemas.microsoft.com/office/word/2010/wordprocessingShape" mc:Ignorable="w14 w15 w16se w16cid w16 w16cex w16sdtdh w16sdtfl w16du wp14">
   <w:footnote w:type="separator" w:id="-1">
     <w:p>
       <w:pPr>
@@ -21633,10 +21637,10 @@
 </file>
 
 <file path=word/header1.xml><?xml version="1.0" encoding="utf-8"?>
-<w:hdr xmlns:wpc="http://schemas.microsoft.com/office/word/2010/wordprocessingCanvas" xmlns:cx="http://schemas.microsoft.com/office/drawing/2014/chartex" xmlns:cx1="http://schemas.microsoft.com/office/drawing/2015/9/8/chartex" xmlns:cx2="http://schemas.microsoft.com/office/drawing/2015/10/21/chartex" xmlns:cx3="http://schemas.microsoft.com/office/drawing/2016/5/9/chartex" xmlns:cx4="http://schemas.microsoft.com/office/drawing/2016/5/10/chartex" xmlns:cx5="http://schemas.microsoft.com/office/drawing/2016/5/11/chartex" xmlns:cx6="http://schemas.microsoft.com/office/drawing/2016/5/12/chartex" xmlns:cx7="http://schemas.microsoft.com/office/drawing/2016/5/13/chartex" xmlns:cx8="http://schemas.microsoft.com/office/drawing/2016/5/14/chartex" xmlns:mc="http://schemas.openxmlformats.org/markup-compatibility/2006" xmlns:aink="http://schemas.microsoft.com/office/drawing/2016/ink" xmlns:am3d="http://schemas.microsoft.com/office/drawing/2017/model3d" xmlns:o="urn:schemas-microsoft-com:office:office" xmlns:oel="http://schemas.microsoft.com/office/2019/extlst" xmlns:r="http://schemas.openxmlformats.org/officeDocument/2006/relationships" xmlns:m="http://schemas.openxmlformats.org/officeDocument/2006/math" xmlns:v="urn:schemas-microsoft-com:vml" xmlns:wp14="http://schemas.microsoft.com/office/word/2010/wordprocessingDrawing" xmlns:wp="http://schemas.openxmlformats.org/drawingml/2006/wordprocessingDrawing" xmlns:w10="urn:schemas-microsoft-com:office:word" xmlns:w="http://schemas.openxmlformats.org/wordprocessingml/2006/main" xmlns:w14="http://schemas.microsoft.com/office/word/2010/wordml" xmlns:w15="http://schemas.microsoft.com/office/word/2012/wordml" xmlns:w16cex="http://schemas.microsoft.com/office/word/2018/wordml/cex" xmlns:w16cid="http://schemas.microsoft.com/office/word/2016/wordml/cid" xmlns:w16="http://schemas.microsoft.com/office/word/2018/wordml" xmlns:w16du="http://schemas.microsoft.com/office/word/2023/wordml/word16du" xmlns:w16sdtdh="http://schemas.microsoft.com/office/word/2020/wordml/sdtdatahash" xmlns:w16se="http://schemas.microsoft.com/office/word/2015/wordml/symex" xmlns:wpg="http://schemas.microsoft.com/office/word/2010/wordprocessingGroup" xmlns:wpi="http://schemas.microsoft.com/office/word/2010/wordprocessingInk" xmlns:wne="http://schemas.microsoft.com/office/word/2006/wordml" xmlns:wps="http://schemas.microsoft.com/office/word/2010/wordprocessingShape" mc:Ignorable="w14 w15 w16se w16cid w16 w16cex w16sdtdh w16du wp14">
+<w:hdr xmlns:wpc="http://schemas.microsoft.com/office/word/2010/wordprocessingCanvas" xmlns:cx="http://schemas.microsoft.com/office/drawing/2014/chartex" xmlns:cx1="http://schemas.microsoft.com/office/drawing/2015/9/8/chartex" xmlns:cx2="http://schemas.microsoft.com/office/drawing/2015/10/21/chartex" xmlns:cx3="http://schemas.microsoft.com/office/drawing/2016/5/9/chartex" xmlns:cx4="http://schemas.microsoft.com/office/drawing/2016/5/10/chartex" xmlns:cx5="http://schemas.microsoft.com/office/drawing/2016/5/11/chartex" xmlns:cx6="http://schemas.microsoft.com/office/drawing/2016/5/12/chartex" xmlns:cx7="http://schemas.microsoft.com/office/drawing/2016/5/13/chartex" xmlns:cx8="http://schemas.microsoft.com/office/drawing/2016/5/14/chartex" xmlns:mc="http://schemas.openxmlformats.org/markup-compatibility/2006" xmlns:aink="http://schemas.microsoft.com/office/drawing/2016/ink" xmlns:am3d="http://schemas.microsoft.com/office/drawing/2017/model3d" xmlns:o="urn:schemas-microsoft-com:office:office" xmlns:oel="http://schemas.microsoft.com/office/2019/extlst" xmlns:r="http://schemas.openxmlformats.org/officeDocument/2006/relationships" xmlns:m="http://schemas.openxmlformats.org/officeDocument/2006/math" xmlns:v="urn:schemas-microsoft-com:vml" xmlns:wp14="http://schemas.microsoft.com/office/word/2010/wordprocessingDrawing" xmlns:wp="http://schemas.openxmlformats.org/drawingml/2006/wordprocessingDrawing" xmlns:w10="urn:schemas-microsoft-com:office:word" xmlns:w="http://schemas.openxmlformats.org/wordprocessingml/2006/main" xmlns:w14="http://schemas.microsoft.com/office/word/2010/wordml" xmlns:w15="http://schemas.microsoft.com/office/word/2012/wordml" xmlns:w16cex="http://schemas.microsoft.com/office/word/2018/wordml/cex" xmlns:w16cid="http://schemas.microsoft.com/office/word/2016/wordml/cid" xmlns:w16="http://schemas.microsoft.com/office/word/2018/wordml" xmlns:w16du="http://schemas.microsoft.com/office/word/2023/wordml/word16du" xmlns:w16sdtdh="http://schemas.microsoft.com/office/word/2020/wordml/sdtdatahash" xmlns:w16sdtfl="http://schemas.microsoft.com/office/word/2024/wordml/sdtformatlock" xmlns:w16se="http://schemas.microsoft.com/office/word/2015/wordml/symex" xmlns:wpg="http://schemas.microsoft.com/office/word/2010/wordprocessingGroup" xmlns:wpi="http://schemas.microsoft.com/office/word/2010/wordprocessingInk" xmlns:wne="http://schemas.microsoft.com/office/word/2006/wordml" xmlns:wps="http://schemas.microsoft.com/office/word/2010/wordprocessingShape" mc:Ignorable="w14 w15 w16se w16cid w16 w16cex w16sdtdh w16sdtfl w16du wp14">
   <w:p>
     <w:pPr>
-      <w:pStyle w:val="a3"/>
+      <w:pStyle w:val="Header"/>
       <w:ind w:hanging="1134"/>
     </w:pPr>
   </w:p>
@@ -21644,7 +21648,7 @@
 </file>
 
 <file path=word/numbering.xml><?xml version="1.0" encoding="utf-8"?>
-<w:numbering xmlns:wpc="http://schemas.microsoft.com/office/word/2010/wordprocessingCanvas" xmlns:cx="http://schemas.microsoft.com/office/drawing/2014/chartex" xmlns:cx1="http://schemas.microsoft.com/office/drawing/2015/9/8/chartex" xmlns:cx2="http://schemas.microsoft.com/office/drawing/2015/10/21/chartex" xmlns:cx3="http://schemas.microsoft.com/office/drawing/2016/5/9/chartex" xmlns:cx4="http://schemas.microsoft.com/office/drawing/2016/5/10/chartex" xmlns:cx5="http://schemas.microsoft.com/office/drawing/2016/5/11/chartex" xmlns:cx6="http://schemas.microsoft.com/office/drawing/2016/5/12/chartex" xmlns:cx7="http://schemas.microsoft.com/office/drawing/2016/5/13/chartex" xmlns:cx8="http://schemas.microsoft.com/office/drawing/2016/5/14/chartex" xmlns:mc="http://schemas.openxmlformats.org/markup-compatibility/2006" xmlns:aink="http://schemas.microsoft.com/office/drawing/2016/ink" xmlns:am3d="http://schemas.microsoft.com/office/drawing/2017/model3d" xmlns:o="urn:schemas-microsoft-com:office:office" xmlns:oel="http://schemas.microsoft.com/office/2019/extlst" xmlns:r="http://schemas.openxmlformats.org/officeDocument/2006/relationships" xmlns:m="http://schemas.openxmlformats.org/officeDocument/2006/math" xmlns:v="urn:schemas-microsoft-com:vml" xmlns:wp14="http://schemas.microsoft.com/office/word/2010/wordprocessingDrawing" xmlns:wp="http://schemas.openxmlformats.org/drawingml/2006/wordprocessingDrawing" xmlns:w10="urn:schemas-microsoft-com:office:word" xmlns:w="http://schemas.openxmlformats.org/wordprocessingml/2006/main" xmlns:w14="http://schemas.microsoft.com/office/word/2010/wordml" xmlns:w15="http://schemas.microsoft.com/office/word/2012/wordml" xmlns:w16cex="http://schemas.microsoft.com/office/word/2018/wordml/cex" xmlns:w16cid="http://schemas.microsoft.com/office/word/2016/wordml/cid" xmlns:w16="http://schemas.microsoft.com/office/word/2018/wordml" xmlns:w16du="http://schemas.microsoft.com/office/word/2023/wordml/word16du" xmlns:w16sdtdh="http://schemas.microsoft.com/office/word/2020/wordml/sdtdatahash" xmlns:w16se="http://schemas.microsoft.com/office/word/2015/wordml/symex" xmlns:wpg="http://schemas.microsoft.com/office/word/2010/wordprocessingGroup" xmlns:wpi="http://schemas.microsoft.com/office/word/2010/wordprocessingInk" xmlns:wne="http://schemas.microsoft.com/office/word/2006/wordml" xmlns:wps="http://schemas.microsoft.com/office/word/2010/wordprocessingShape" mc:Ignorable="w14 w15 w16se w16cid w16 w16cex w16sdtdh w16du wp14">
+<w:numbering xmlns:wpc="http://schemas.microsoft.com/office/word/2010/wordprocessingCanvas" xmlns:cx="http://schemas.microsoft.com/office/drawing/2014/chartex" xmlns:cx1="http://schemas.microsoft.com/office/drawing/2015/9/8/chartex" xmlns:cx2="http://schemas.microsoft.com/office/drawing/2015/10/21/chartex" xmlns:cx3="http://schemas.microsoft.com/office/drawing/2016/5/9/chartex" xmlns:cx4="http://schemas.microsoft.com/office/drawing/2016/5/10/chartex" xmlns:cx5="http://schemas.microsoft.com/office/drawing/2016/5/11/chartex" xmlns:cx6="http://schemas.microsoft.com/office/drawing/2016/5/12/chartex" xmlns:cx7="http://schemas.microsoft.com/office/drawing/2016/5/13/chartex" xmlns:cx8="http://schemas.microsoft.com/office/drawing/2016/5/14/chartex" xmlns:mc="http://schemas.openxmlformats.org/markup-compatibility/2006" xmlns:aink="http://schemas.microsoft.com/office/drawing/2016/ink" xmlns:am3d="http://schemas.microsoft.com/office/drawing/2017/model3d" xmlns:o="urn:schemas-microsoft-com:office:office" xmlns:oel="http://schemas.microsoft.com/office/2019/extlst" xmlns:r="http://schemas.openxmlformats.org/officeDocument/2006/relationships" xmlns:m="http://schemas.openxmlformats.org/officeDocument/2006/math" xmlns:v="urn:schemas-microsoft-com:vml" xmlns:wp14="http://schemas.microsoft.com/office/word/2010/wordprocessingDrawing" xmlns:wp="http://schemas.openxmlformats.org/drawingml/2006/wordprocessingDrawing" xmlns:w10="urn:schemas-microsoft-com:office:word" xmlns:w="http://schemas.openxmlformats.org/wordprocessingml/2006/main" xmlns:w14="http://schemas.microsoft.com/office/word/2010/wordml" xmlns:w15="http://schemas.microsoft.com/office/word/2012/wordml" xmlns:w16cex="http://schemas.microsoft.com/office/word/2018/wordml/cex" xmlns:w16cid="http://schemas.microsoft.com/office/word/2016/wordml/cid" xmlns:w16="http://schemas.microsoft.com/office/word/2018/wordml" xmlns:w16du="http://schemas.microsoft.com/office/word/2023/wordml/word16du" xmlns:w16sdtdh="http://schemas.microsoft.com/office/word/2020/wordml/sdtdatahash" xmlns:w16sdtfl="http://schemas.microsoft.com/office/word/2024/wordml/sdtformatlock" xmlns:w16se="http://schemas.microsoft.com/office/word/2015/wordml/symex" xmlns:wpg="http://schemas.microsoft.com/office/word/2010/wordprocessingGroup" xmlns:wpi="http://schemas.microsoft.com/office/word/2010/wordprocessingInk" xmlns:wne="http://schemas.microsoft.com/office/word/2006/wordml" xmlns:wps="http://schemas.microsoft.com/office/word/2010/wordprocessingShape" mc:Ignorable="w14 w15 w16se w16cid w16 w16cex w16sdtdh w16sdtfl w16du wp14">
   <w:abstractNum w:abstractNumId="0" w15:restartNumberingAfterBreak="0">
     <w:nsid w:val="01943662"/>
     <w:multiLevelType w:val="hybridMultilevel"/>
@@ -21878,7 +21882,7 @@
     <w:lvl w:ilvl="0" w:tplc="A0E28166">
       <w:start w:val="1"/>
       <w:numFmt w:val="decimal"/>
-      <w:pStyle w:val="2"/>
+      <w:pStyle w:val="Heading2"/>
       <w:lvlText w:val="%1."/>
       <w:lvlJc w:val="left"/>
       <w:pPr>
@@ -24441,7 +24445,7 @@
 </file>
 
 <file path=word/styles.xml><?xml version="1.0" encoding="utf-8"?>
-<w:styles xmlns:mc="http://schemas.openxmlformats.org/markup-compatibility/2006" xmlns:r="http://schemas.openxmlformats.org/officeDocument/2006/relationships" xmlns:w="http://schemas.openxmlformats.org/wordprocessingml/2006/main" xmlns:w14="http://schemas.microsoft.com/office/word/2010/wordml" xmlns:w15="http://schemas.microsoft.com/office/word/2012/wordml" xmlns:w16cex="http://schemas.microsoft.com/office/word/2018/wordml/cex" xmlns:w16cid="http://schemas.microsoft.com/office/word/2016/wordml/cid" xmlns:w16="http://schemas.microsoft.com/office/word/2018/wordml" xmlns:w16du="http://schemas.microsoft.com/office/word/2023/wordml/word16du" xmlns:w16sdtdh="http://schemas.microsoft.com/office/word/2020/wordml/sdtdatahash" xmlns:w16se="http://schemas.microsoft.com/office/word/2015/wordml/symex" mc:Ignorable="w14 w15 w16se w16cid w16 w16cex w16sdtdh w16du">
+<w:styles xmlns:mc="http://schemas.openxmlformats.org/markup-compatibility/2006" xmlns:r="http://schemas.openxmlformats.org/officeDocument/2006/relationships" xmlns:w="http://schemas.openxmlformats.org/wordprocessingml/2006/main" xmlns:w14="http://schemas.microsoft.com/office/word/2010/wordml" xmlns:w15="http://schemas.microsoft.com/office/word/2012/wordml" xmlns:w16cex="http://schemas.microsoft.com/office/word/2018/wordml/cex" xmlns:w16cid="http://schemas.microsoft.com/office/word/2016/wordml/cid" xmlns:w16="http://schemas.microsoft.com/office/word/2018/wordml" xmlns:w16du="http://schemas.microsoft.com/office/word/2023/wordml/word16du" xmlns:w16sdtdh="http://schemas.microsoft.com/office/word/2020/wordml/sdtdatahash" xmlns:w16sdtfl="http://schemas.microsoft.com/office/word/2024/wordml/sdtformatlock" xmlns:w16se="http://schemas.microsoft.com/office/word/2015/wordml/symex" mc:Ignorable="w14 w15 w16se w16cid w16 w16cex w16sdtdh w16sdtfl w16du">
   <w:docDefaults>
     <w:rPrDefault>
       <w:rPr>
@@ -24835,7 +24839,7 @@
     <w:lsdException w:name="Unresolved Mention" w:semiHidden="1" w:unhideWhenUsed="1"/>
     <w:lsdException w:name="Smart Link" w:semiHidden="1" w:unhideWhenUsed="1"/>
   </w:latentStyles>
-  <w:style w:type="paragraph" w:default="1" w:styleId="a">
+  <w:style w:type="paragraph" w:default="1" w:styleId="Normal">
     <w:name w:val="Normal"/>
     <w:qFormat/>
     <w:rsid w:val="008063E1"/>
@@ -24843,11 +24847,11 @@
       <w:spacing w:before="80" w:after="120"/>
     </w:pPr>
   </w:style>
-  <w:style w:type="paragraph" w:styleId="1">
+  <w:style w:type="paragraph" w:styleId="Heading1">
     <w:name w:val="heading 1"/>
-    <w:basedOn w:val="a"/>
-    <w:next w:val="a"/>
-    <w:link w:val="10"/>
+    <w:basedOn w:val="Normal"/>
+    <w:next w:val="Normal"/>
+    <w:link w:val="Heading1Char"/>
     <w:uiPriority w:val="9"/>
     <w:qFormat/>
     <w:rsid w:val="009254B7"/>
@@ -24865,11 +24869,11 @@
       <w:szCs w:val="32"/>
     </w:rPr>
   </w:style>
-  <w:style w:type="paragraph" w:styleId="2">
+  <w:style w:type="paragraph" w:styleId="Heading2">
     <w:name w:val="heading 2"/>
-    <w:basedOn w:val="a"/>
-    <w:next w:val="a"/>
-    <w:link w:val="20"/>
+    <w:basedOn w:val="Normal"/>
+    <w:next w:val="Normal"/>
+    <w:link w:val="Heading2Char"/>
     <w:uiPriority w:val="9"/>
     <w:qFormat/>
     <w:rsid w:val="006E55B4"/>
@@ -24891,11 +24895,11 @@
       <w:szCs w:val="36"/>
     </w:rPr>
   </w:style>
-  <w:style w:type="paragraph" w:styleId="3">
+  <w:style w:type="paragraph" w:styleId="Heading3">
     <w:name w:val="heading 3"/>
-    <w:basedOn w:val="a"/>
-    <w:next w:val="a"/>
-    <w:link w:val="30"/>
+    <w:basedOn w:val="Normal"/>
+    <w:next w:val="Normal"/>
+    <w:link w:val="Heading3Char"/>
     <w:uiPriority w:val="9"/>
     <w:unhideWhenUsed/>
     <w:qFormat/>
@@ -24914,11 +24918,11 @@
       <w:szCs w:val="32"/>
     </w:rPr>
   </w:style>
-  <w:style w:type="paragraph" w:styleId="4">
+  <w:style w:type="paragraph" w:styleId="Heading4">
     <w:name w:val="heading 4"/>
-    <w:basedOn w:val="a"/>
-    <w:next w:val="a"/>
-    <w:link w:val="40"/>
+    <w:basedOn w:val="Normal"/>
+    <w:next w:val="Normal"/>
+    <w:link w:val="Heading4Char"/>
     <w:uiPriority w:val="9"/>
     <w:unhideWhenUsed/>
     <w:qFormat/>
@@ -24937,11 +24941,11 @@
       <w:sz w:val="28"/>
     </w:rPr>
   </w:style>
-  <w:style w:type="paragraph" w:styleId="5">
+  <w:style w:type="paragraph" w:styleId="Heading5">
     <w:name w:val="heading 5"/>
-    <w:basedOn w:val="a"/>
-    <w:next w:val="a"/>
-    <w:link w:val="50"/>
+    <w:basedOn w:val="Normal"/>
+    <w:next w:val="Normal"/>
+    <w:link w:val="Heading5Char"/>
     <w:uiPriority w:val="9"/>
     <w:semiHidden/>
     <w:unhideWhenUsed/>
@@ -24959,13 +24963,13 @@
       <w:color w:val="B2500E"/>
     </w:rPr>
   </w:style>
-  <w:style w:type="character" w:default="1" w:styleId="a0">
+  <w:style w:type="character" w:default="1" w:styleId="DefaultParagraphFont">
     <w:name w:val="Default Paragraph Font"/>
     <w:uiPriority w:val="1"/>
     <w:semiHidden/>
     <w:unhideWhenUsed/>
   </w:style>
-  <w:style w:type="table" w:default="1" w:styleId="a1">
+  <w:style w:type="table" w:default="1" w:styleId="TableNormal">
     <w:name w:val="Normal Table"/>
     <w:uiPriority w:val="99"/>
     <w:semiHidden/>
@@ -24980,16 +24984,16 @@
       </w:tblCellMar>
     </w:tblPr>
   </w:style>
-  <w:style w:type="numbering" w:default="1" w:styleId="a2">
+  <w:style w:type="numbering" w:default="1" w:styleId="NoList">
     <w:name w:val="No List"/>
     <w:uiPriority w:val="99"/>
     <w:semiHidden/>
     <w:unhideWhenUsed/>
   </w:style>
-  <w:style w:type="paragraph" w:styleId="a3">
+  <w:style w:type="paragraph" w:styleId="Header">
     <w:name w:val="header"/>
-    <w:basedOn w:val="a"/>
-    <w:link w:val="a4"/>
+    <w:basedOn w:val="Normal"/>
+    <w:link w:val="HeaderChar"/>
     <w:uiPriority w:val="99"/>
     <w:unhideWhenUsed/>
     <w:rsid w:val="008068A2"/>
@@ -25001,17 +25005,17 @@
       <w:spacing w:after="0" w:line="240" w:lineRule="auto"/>
     </w:pPr>
   </w:style>
-  <w:style w:type="character" w:customStyle="1" w:styleId="a4">
-    <w:name w:val="Горен колонтитул Знак"/>
-    <w:basedOn w:val="a0"/>
-    <w:link w:val="a3"/>
+  <w:style w:type="character" w:customStyle="1" w:styleId="HeaderChar">
+    <w:name w:val="Header Char"/>
+    <w:basedOn w:val="DefaultParagraphFont"/>
+    <w:link w:val="Header"/>
     <w:uiPriority w:val="99"/>
     <w:rsid w:val="008068A2"/>
   </w:style>
-  <w:style w:type="paragraph" w:styleId="a5">
+  <w:style w:type="paragraph" w:styleId="Footer">
     <w:name w:val="footer"/>
-    <w:basedOn w:val="a"/>
-    <w:link w:val="a6"/>
+    <w:basedOn w:val="Normal"/>
+    <w:link w:val="FooterChar"/>
     <w:uiPriority w:val="99"/>
     <w:unhideWhenUsed/>
     <w:rsid w:val="008068A2"/>
@@ -25023,17 +25027,17 @@
       <w:spacing w:after="0" w:line="240" w:lineRule="auto"/>
     </w:pPr>
   </w:style>
-  <w:style w:type="character" w:customStyle="1" w:styleId="a6">
-    <w:name w:val="Долен колонтитул Знак"/>
-    <w:basedOn w:val="a0"/>
-    <w:link w:val="a5"/>
+  <w:style w:type="character" w:customStyle="1" w:styleId="FooterChar">
+    <w:name w:val="Footer Char"/>
+    <w:basedOn w:val="DefaultParagraphFont"/>
+    <w:link w:val="Footer"/>
     <w:uiPriority w:val="99"/>
     <w:rsid w:val="008068A2"/>
   </w:style>
-  <w:style w:type="paragraph" w:styleId="a7">
+  <w:style w:type="paragraph" w:styleId="BalloonText">
     <w:name w:val="Balloon Text"/>
-    <w:basedOn w:val="a"/>
-    <w:link w:val="a8"/>
+    <w:basedOn w:val="Normal"/>
+    <w:link w:val="BalloonTextChar"/>
     <w:uiPriority w:val="99"/>
     <w:semiHidden/>
     <w:unhideWhenUsed/>
@@ -25047,10 +25051,10 @@
       <w:szCs w:val="16"/>
     </w:rPr>
   </w:style>
-  <w:style w:type="character" w:customStyle="1" w:styleId="a8">
-    <w:name w:val="Изнесен текст Знак"/>
-    <w:basedOn w:val="a0"/>
-    <w:link w:val="a7"/>
+  <w:style w:type="character" w:customStyle="1" w:styleId="BalloonTextChar">
+    <w:name w:val="Balloon Text Char"/>
+    <w:basedOn w:val="DefaultParagraphFont"/>
+    <w:link w:val="BalloonText"/>
     <w:uiPriority w:val="99"/>
     <w:semiHidden/>
     <w:rsid w:val="00564D7B"/>
@@ -25060,9 +25064,9 @@
       <w:szCs w:val="16"/>
     </w:rPr>
   </w:style>
-  <w:style w:type="character" w:styleId="a9">
+  <w:style w:type="character" w:styleId="Hyperlink">
     <w:name w:val="Hyperlink"/>
-    <w:basedOn w:val="a0"/>
+    <w:basedOn w:val="DefaultParagraphFont"/>
     <w:uiPriority w:val="99"/>
     <w:unhideWhenUsed/>
     <w:rsid w:val="0079324A"/>
@@ -25071,10 +25075,10 @@
       <w:u w:val="single"/>
     </w:rPr>
   </w:style>
-  <w:style w:type="character" w:customStyle="1" w:styleId="10">
-    <w:name w:val="Заглавие 1 Знак"/>
-    <w:basedOn w:val="a0"/>
-    <w:link w:val="1"/>
+  <w:style w:type="character" w:customStyle="1" w:styleId="Heading1Char">
+    <w:name w:val="Heading 1 Char"/>
+    <w:basedOn w:val="DefaultParagraphFont"/>
+    <w:link w:val="Heading1"/>
     <w:uiPriority w:val="9"/>
     <w:rsid w:val="009254B7"/>
     <w:rPr>
@@ -25085,10 +25089,10 @@
       <w:szCs w:val="32"/>
     </w:rPr>
   </w:style>
-  <w:style w:type="character" w:customStyle="1" w:styleId="20">
-    <w:name w:val="Заглавие 2 Знак"/>
-    <w:basedOn w:val="a0"/>
-    <w:link w:val="2"/>
+  <w:style w:type="character" w:customStyle="1" w:styleId="Heading2Char">
+    <w:name w:val="Heading 2 Char"/>
+    <w:basedOn w:val="DefaultParagraphFont"/>
+    <w:link w:val="Heading2"/>
     <w:uiPriority w:val="9"/>
     <w:rsid w:val="006E55B4"/>
     <w:rPr>
@@ -25100,9 +25104,9 @@
       <w:szCs w:val="36"/>
     </w:rPr>
   </w:style>
-  <w:style w:type="paragraph" w:styleId="aa">
+  <w:style w:type="paragraph" w:styleId="NormalWeb">
     <w:name w:val="Normal (Web)"/>
-    <w:basedOn w:val="a"/>
+    <w:basedOn w:val="Normal"/>
     <w:uiPriority w:val="99"/>
     <w:semiHidden/>
     <w:unhideWhenUsed/>
@@ -25116,9 +25120,9 @@
       <w:szCs w:val="24"/>
     </w:rPr>
   </w:style>
-  <w:style w:type="character" w:styleId="ab">
+  <w:style w:type="character" w:styleId="Strong">
     <w:name w:val="Strong"/>
-    <w:basedOn w:val="a0"/>
+    <w:basedOn w:val="DefaultParagraphFont"/>
     <w:uiPriority w:val="22"/>
     <w:qFormat/>
     <w:rsid w:val="00524789"/>
@@ -25127,10 +25131,10 @@
       <w:bCs/>
     </w:rPr>
   </w:style>
-  <w:style w:type="character" w:customStyle="1" w:styleId="30">
-    <w:name w:val="Заглавие 3 Знак"/>
-    <w:basedOn w:val="a0"/>
-    <w:link w:val="3"/>
+  <w:style w:type="character" w:customStyle="1" w:styleId="Heading3Char">
+    <w:name w:val="Heading 3 Char"/>
+    <w:basedOn w:val="DefaultParagraphFont"/>
+    <w:link w:val="Heading3"/>
     <w:uiPriority w:val="9"/>
     <w:rsid w:val="008C5930"/>
     <w:rPr>
@@ -25141,10 +25145,10 @@
       <w:szCs w:val="32"/>
     </w:rPr>
   </w:style>
-  <w:style w:type="character" w:customStyle="1" w:styleId="40">
-    <w:name w:val="Заглавие 4 Знак"/>
-    <w:basedOn w:val="a0"/>
-    <w:link w:val="4"/>
+  <w:style w:type="character" w:customStyle="1" w:styleId="Heading4Char">
+    <w:name w:val="Heading 4 Char"/>
+    <w:basedOn w:val="DefaultParagraphFont"/>
+    <w:link w:val="Heading4"/>
     <w:uiPriority w:val="9"/>
     <w:rsid w:val="008C5930"/>
     <w:rPr>
@@ -25155,10 +25159,10 @@
       <w:sz w:val="28"/>
     </w:rPr>
   </w:style>
-  <w:style w:type="paragraph" w:styleId="ac">
+  <w:style w:type="paragraph" w:styleId="ListParagraph">
     <w:name w:val="List Paragraph"/>
-    <w:basedOn w:val="a"/>
-    <w:link w:val="ad"/>
+    <w:basedOn w:val="Normal"/>
+    <w:link w:val="ListParagraphChar"/>
     <w:uiPriority w:val="34"/>
     <w:qFormat/>
     <w:rsid w:val="008617B5"/>
@@ -25167,9 +25171,9 @@
       <w:contextualSpacing/>
     </w:pPr>
   </w:style>
-  <w:style w:type="character" w:styleId="ae">
+  <w:style w:type="character" w:styleId="FollowedHyperlink">
     <w:name w:val="FollowedHyperlink"/>
-    <w:basedOn w:val="a0"/>
+    <w:basedOn w:val="DefaultParagraphFont"/>
     <w:uiPriority w:val="99"/>
     <w:semiHidden/>
     <w:unhideWhenUsed/>
@@ -25179,10 +25183,10 @@
       <w:u w:val="single"/>
     </w:rPr>
   </w:style>
-  <w:style w:type="character" w:customStyle="1" w:styleId="50">
-    <w:name w:val="Заглавие 5 Знак"/>
-    <w:basedOn w:val="a0"/>
-    <w:link w:val="5"/>
+  <w:style w:type="character" w:customStyle="1" w:styleId="Heading5Char">
+    <w:name w:val="Heading 5 Char"/>
+    <w:basedOn w:val="DefaultParagraphFont"/>
+    <w:link w:val="Heading5"/>
     <w:uiPriority w:val="9"/>
     <w:semiHidden/>
     <w:rsid w:val="008C5930"/>
@@ -25194,7 +25198,7 @@
   </w:style>
   <w:style w:type="paragraph" w:customStyle="1" w:styleId="Code">
     <w:name w:val="Code"/>
-    <w:basedOn w:val="a"/>
+    <w:basedOn w:val="Normal"/>
     <w:link w:val="CodeChar"/>
     <w:qFormat/>
     <w:rsid w:val="008063E1"/>
@@ -25206,7 +25210,7 @@
   </w:style>
   <w:style w:type="character" w:customStyle="1" w:styleId="CodeChar">
     <w:name w:val="Code Char"/>
-    <w:basedOn w:val="a0"/>
+    <w:basedOn w:val="DefaultParagraphFont"/>
     <w:link w:val="Code"/>
     <w:rsid w:val="008063E1"/>
     <w:rPr>
@@ -25215,9 +25219,9 @@
       <w:noProof/>
     </w:rPr>
   </w:style>
-  <w:style w:type="table" w:styleId="af">
+  <w:style w:type="table" w:styleId="TableGrid">
     <w:name w:val="Table Grid"/>
-    <w:basedOn w:val="a1"/>
+    <w:basedOn w:val="TableNormal"/>
     <w:uiPriority w:val="59"/>
     <w:rsid w:val="00763912"/>
     <w:pPr>
@@ -25236,12 +25240,12 @@
   </w:style>
   <w:style w:type="character" w:customStyle="1" w:styleId="tgc">
     <w:name w:val="_tgc"/>
-    <w:basedOn w:val="a0"/>
+    <w:basedOn w:val="DefaultParagraphFont"/>
     <w:rsid w:val="00D8395C"/>
   </w:style>
   <w:style w:type="paragraph" w:customStyle="1" w:styleId="Index">
     <w:name w:val="Index"/>
-    <w:basedOn w:val="a"/>
+    <w:basedOn w:val="Normal"/>
     <w:qFormat/>
     <w:rsid w:val="005054C7"/>
     <w:pPr>
@@ -25252,17 +25256,17 @@
       <w:rFonts w:cs="FreeSans"/>
     </w:rPr>
   </w:style>
-  <w:style w:type="character" w:customStyle="1" w:styleId="ad">
-    <w:name w:val="Списък на абзаци Знак"/>
-    <w:basedOn w:val="a0"/>
-    <w:link w:val="ac"/>
+  <w:style w:type="character" w:customStyle="1" w:styleId="ListParagraphChar">
+    <w:name w:val="List Paragraph Char"/>
+    <w:basedOn w:val="DefaultParagraphFont"/>
+    <w:link w:val="ListParagraph"/>
     <w:uiPriority w:val="34"/>
     <w:qFormat/>
     <w:rsid w:val="005054C7"/>
   </w:style>
   <w:style w:type="character" w:customStyle="1" w:styleId="InternetLink">
     <w:name w:val="Internet Link"/>
-    <w:basedOn w:val="a0"/>
+    <w:basedOn w:val="DefaultParagraphFont"/>
     <w:uiPriority w:val="99"/>
     <w:unhideWhenUsed/>
     <w:rsid w:val="005054C7"/>
@@ -25273,7 +25277,7 @@
   </w:style>
   <w:style w:type="character" w:customStyle="1" w:styleId="UnresolvedMention1">
     <w:name w:val="Unresolved Mention1"/>
-    <w:basedOn w:val="a0"/>
+    <w:basedOn w:val="DefaultParagraphFont"/>
     <w:uiPriority w:val="99"/>
     <w:semiHidden/>
     <w:unhideWhenUsed/>
@@ -25285,7 +25289,7 @@
   </w:style>
   <w:style w:type="character" w:customStyle="1" w:styleId="UnresolvedMention10">
     <w:name w:val="Unresolved Mention1"/>
-    <w:basedOn w:val="a0"/>
+    <w:basedOn w:val="DefaultParagraphFont"/>
     <w:uiPriority w:val="99"/>
     <w:semiHidden/>
     <w:unhideWhenUsed/>
@@ -25295,9 +25299,9 @@
       <w:shd w:val="clear" w:color="auto" w:fill="E1DFDD"/>
     </w:rPr>
   </w:style>
-  <w:style w:type="character" w:styleId="af0">
+  <w:style w:type="character" w:styleId="UnresolvedMention">
     <w:name w:val="Unresolved Mention"/>
-    <w:basedOn w:val="a0"/>
+    <w:basedOn w:val="DefaultParagraphFont"/>
     <w:uiPriority w:val="99"/>
     <w:semiHidden/>
     <w:unhideWhenUsed/>

</xml_diff>